<commit_message>
Update przypadków, dodatnie interfejsu i wymagań
</commit_message>
<xml_diff>
--- a/Przypadki użycia.docx
+++ b/Przypadki użycia.docx
@@ -612,7 +612,7 @@
         <w:sectPr>
           <w:footerReference w:type="default" r:id="rId7"/>
           <w:headerReference w:type="first" r:id="rId8"/>
-          <w:pgSz w:w="12240" w:h="15840"/>
+          <w:pgSz w:w="12240" w:h="15840" w:orient="portrait"/>
           <w:pgMar w:top="1134" w:right="1134" w:bottom="1304" w:left="1134" w:header="0" w:footer="567" w:gutter="0"/>
           <w:cols w:space="708"/>
           <w:formProt w:val="0"/>
@@ -667,12 +667,12 @@
           <w:noProof/>
           <w:lang w:val="pl-PL" w:eastAsia="pl-PL" w:bidi="ar-SA"/>
         </w:rPr>
-        <w:pict>
-          <v:shapetype id="_x0000_t32" coordsize="21600,21600" o:spt="32" o:oned="t" path="m,l21600,21600e" filled="f">
-            <v:path arrowok="t" fillok="f" o:connecttype="none"/>
+        <w:pict w14:anchorId="3441E418">
+          <v:shapetype id="_x0000_t32" coordsize="21600,21600" o:oned="t" filled="f" o:spt="32" path="m,l21600,21600e">
+            <v:path fillok="f" arrowok="t" o:connecttype="none"/>
             <o:lock v:ext="edit" shapetype="t"/>
           </v:shapetype>
-          <v:shape id="_x0000_s1074" type="#_x0000_t32" style="position:absolute;left:0;text-align:left;margin-left:410.55pt;margin-top:295.65pt;width:28.5pt;height:146.25pt;flip:y;z-index:251695104" o:connectortype="straight"/>
+          <v:shape id="_x0000_s1074" style="position:absolute;left:0;text-align:left;margin-left:410.55pt;margin-top:295.65pt;width:28.5pt;height:146.25pt;flip:y;z-index:251695104" o:connectortype="straight" type="#_x0000_t32"/>
         </w:pict>
       </w:r>
       <w:r>
@@ -680,8 +680,8 @@
           <w:noProof/>
           <w:lang w:val="pl-PL" w:eastAsia="pl-PL" w:bidi="ar-SA"/>
         </w:rPr>
-        <w:pict>
-          <v:shape id="_x0000_s1073" type="#_x0000_t32" style="position:absolute;left:0;text-align:left;margin-left:410.55pt;margin-top:295.65pt;width:28.5pt;height:92.25pt;flip:y;z-index:251694080" o:connectortype="straight"/>
+        <w:pict w14:anchorId="458DF9DA">
+          <v:shape id="_x0000_s1073" style="position:absolute;left:0;text-align:left;margin-left:410.55pt;margin-top:295.65pt;width:28.5pt;height:92.25pt;flip:y;z-index:251694080" o:connectortype="straight" type="#_x0000_t32"/>
         </w:pict>
       </w:r>
       <w:r>
@@ -689,8 +689,8 @@
           <w:noProof/>
           <w:lang w:val="pl-PL" w:eastAsia="pl-PL" w:bidi="ar-SA"/>
         </w:rPr>
-        <w:pict>
-          <v:shape id="_x0000_s1070" type="#_x0000_t32" style="position:absolute;left:0;text-align:left;margin-left:410.55pt;margin-top:246.9pt;width:39pt;height:93pt;flip:y;z-index:251693056" o:connectortype="straight"/>
+        <w:pict w14:anchorId="2AFA6440">
+          <v:shape id="_x0000_s1070" style="position:absolute;left:0;text-align:left;margin-left:410.55pt;margin-top:246.9pt;width:39pt;height:93pt;flip:y;z-index:251693056" o:connectortype="straight" type="#_x0000_t32"/>
         </w:pict>
       </w:r>
       <w:r>
@@ -698,8 +698,8 @@
           <w:noProof/>
           <w:lang w:val="pl-PL" w:eastAsia="pl-PL" w:bidi="ar-SA"/>
         </w:rPr>
-        <w:pict>
-          <v:shape id="_x0000_s1069" type="#_x0000_t32" style="position:absolute;left:0;text-align:left;margin-left:410.55pt;margin-top:246.9pt;width:39pt;height:36.75pt;flip:y;z-index:251692032" o:connectortype="straight"/>
+        <w:pict w14:anchorId="13664DBF">
+          <v:shape id="_x0000_s1069" style="position:absolute;left:0;text-align:left;margin-left:410.55pt;margin-top:246.9pt;width:39pt;height:36.75pt;flip:y;z-index:251692032" o:connectortype="straight" type="#_x0000_t32"/>
         </w:pict>
       </w:r>
       <w:r>
@@ -707,8 +707,8 @@
           <w:noProof/>
           <w:lang w:val="pl-PL" w:eastAsia="pl-PL" w:bidi="ar-SA"/>
         </w:rPr>
-        <w:pict>
-          <v:shape id="_x0000_s1068" type="#_x0000_t32" style="position:absolute;left:0;text-align:left;margin-left:410.55pt;margin-top:228.9pt;width:39pt;height:18pt;z-index:251691008" o:connectortype="straight"/>
+        <w:pict w14:anchorId="00534B90">
+          <v:shape id="_x0000_s1068" style="position:absolute;left:0;text-align:left;margin-left:410.55pt;margin-top:228.9pt;width:39pt;height:18pt;z-index:251691008" o:connectortype="straight" type="#_x0000_t32"/>
         </w:pict>
       </w:r>
       <w:r>
@@ -716,8 +716,8 @@
           <w:noProof/>
           <w:lang w:val="pl-PL" w:eastAsia="pl-PL" w:bidi="ar-SA"/>
         </w:rPr>
-        <w:pict>
-          <v:shape id="_x0000_s1067" type="#_x0000_t32" style="position:absolute;left:0;text-align:left;margin-left:410.55pt;margin-top:180.15pt;width:46.5pt;height:6.75pt;z-index:251689984" o:connectortype="straight"/>
+        <w:pict w14:anchorId="0A25F433">
+          <v:shape id="_x0000_s1067" style="position:absolute;left:0;text-align:left;margin-left:410.55pt;margin-top:180.15pt;width:46.5pt;height:6.75pt;z-index:251689984" o:connectortype="straight" type="#_x0000_t32"/>
         </w:pict>
       </w:r>
       <w:r>
@@ -725,8 +725,8 @@
           <w:noProof/>
           <w:lang w:val="pl-PL" w:eastAsia="pl-PL" w:bidi="ar-SA"/>
         </w:rPr>
-        <w:pict>
-          <v:shape id="_x0000_s1066" type="#_x0000_t32" style="position:absolute;left:0;text-align:left;margin-left:410.55pt;margin-top:130.65pt;width:46.5pt;height:56.25pt;z-index:251688960" o:connectortype="straight"/>
+        <w:pict w14:anchorId="59E073C9">
+          <v:shape id="_x0000_s1066" style="position:absolute;left:0;text-align:left;margin-left:410.55pt;margin-top:130.65pt;width:46.5pt;height:56.25pt;z-index:251688960" o:connectortype="straight" type="#_x0000_t32"/>
         </w:pict>
       </w:r>
       <w:r>
@@ -734,8 +734,8 @@
           <w:noProof/>
           <w:lang w:val="pl-PL" w:eastAsia="pl-PL" w:bidi="ar-SA"/>
         </w:rPr>
-        <w:pict>
-          <v:shape id="_x0000_s1065" type="#_x0000_t32" style="position:absolute;left:0;text-align:left;margin-left:410.55pt;margin-top:81.9pt;width:46.5pt;height:105pt;z-index:251687936" o:connectortype="straight"/>
+        <w:pict w14:anchorId="0471D7D0">
+          <v:shape id="_x0000_s1065" style="position:absolute;left:0;text-align:left;margin-left:410.55pt;margin-top:81.9pt;width:46.5pt;height:105pt;z-index:251687936" o:connectortype="straight" type="#_x0000_t32"/>
         </w:pict>
       </w:r>
       <w:r>
@@ -743,8 +743,8 @@
           <w:noProof/>
           <w:lang w:val="pl-PL" w:eastAsia="pl-PL" w:bidi="ar-SA"/>
         </w:rPr>
-        <w:pict>
-          <v:shape id="_x0000_s1064" type="#_x0000_t32" style="position:absolute;left:0;text-align:left;margin-left:410.55pt;margin-top:30.9pt;width:46.5pt;height:156pt;z-index:251686912" o:connectortype="straight"/>
+        <w:pict w14:anchorId="34B28DBA">
+          <v:shape id="_x0000_s1064" style="position:absolute;left:0;text-align:left;margin-left:410.55pt;margin-top:30.9pt;width:46.5pt;height:156pt;z-index:251686912" o:connectortype="straight" type="#_x0000_t32"/>
         </w:pict>
       </w:r>
       <w:r>
@@ -752,8 +752,8 @@
           <w:noProof/>
           <w:lang w:val="pl-PL" w:eastAsia="pl-PL" w:bidi="ar-SA"/>
         </w:rPr>
-        <w:pict>
-          <v:group id="_x0000_s1059" style="position:absolute;left:0;text-align:left;margin-left:289.8pt;margin-top:3.9pt;width:120.75pt;height:457.5pt;z-index:251681792" coordorigin="7050,1950" coordsize="2415,9150">
+        <w:pict w14:anchorId="499BABC1">
+          <v:group id="_x0000_s1059" style="position:absolute;left:0;text-align:left;margin-left:289.8pt;margin-top:3.9pt;width:120.75pt;height:457.5pt;z-index:251681792" coordsize="2415,9150" coordorigin="7050,1950">
             <v:oval id="_x0000_s1050" style="position:absolute;left:7050;top:1950;width:2415;height:990" fillcolor="#f79646 [3209]" strokecolor="#f2f2f2 [3041]" strokeweight="3pt">
               <v:shadow on="t" type="perspective" color="#974706 [1609]" opacity=".5" offset="1pt" offset2="-1pt"/>
               <v:textbox style="mso-next-textbox:#_x0000_s1050">
@@ -940,7 +940,7 @@
           <w:noProof/>
           <w:lang w:val="pl-PL" w:eastAsia="pl-PL" w:bidi="ar-SA"/>
         </w:rPr>
-        <w:pict>
+        <w:pict w14:anchorId="3E101DE7">
           <v:oval id="_x0000_s1049" style="position:absolute;left:0;text-align:left;margin-left:86.55pt;margin-top:321.15pt;width:138.75pt;height:72.75pt;z-index:251671552" fillcolor="#c0504d [3205]" strokecolor="#f2f2f2 [3041]" strokeweight="3pt">
             <v:shadow on="t" type="perspective" color="#622423 [1605]" opacity=".5" offset="1pt" offset2="-1pt"/>
             <v:textbox style="mso-next-textbox:#_x0000_s1049">
@@ -967,7 +967,7 @@
           <w:noProof/>
           <w:lang w:val="pl-PL" w:eastAsia="pl-PL" w:bidi="ar-SA"/>
         </w:rPr>
-        <w:pict>
+        <w:pict w14:anchorId="0C45769E">
           <v:oval id="_x0000_s1048" style="position:absolute;left:0;text-align:left;margin-left:82.8pt;margin-top:27.15pt;width:138.75pt;height:71.25pt;z-index:251670528" fillcolor="#9bbb59 [3206]" strokecolor="#f2f2f2 [3041]" strokeweight="3pt">
             <v:shadow on="t" type="perspective" color="#4e6128 [1606]" opacity=".5" offset="1pt" offset2="-1pt"/>
             <v:textbox style="mso-next-textbox:#_x0000_s1048">
@@ -1008,12 +1008,12 @@
           <w:noProof/>
           <w:lang w:val="pl-PL" w:eastAsia="pl-PL" w:bidi="ar-SA"/>
         </w:rPr>
-        <w:pict>
+        <w:pict w14:anchorId="2D98B6F5">
           <v:shapetype id="_x0000_t202" coordsize="21600,21600" o:spt="202" path="m,l,21600r21600,l21600,xe">
             <v:stroke joinstyle="miter"/>
             <v:path gradientshapeok="t" o:connecttype="rect"/>
           </v:shapetype>
-          <v:shape id="_x0000_s1060" type="#_x0000_t202" style="position:absolute;left:0;text-align:left;margin-left:435.3pt;margin-top:304.65pt;width:77.25pt;height:24.75pt;z-index:251682816" stroked="f">
+          <v:shape id="_x0000_s1060" style="position:absolute;left:0;text-align:left;margin-left:435.3pt;margin-top:304.65pt;width:77.25pt;height:24.75pt;z-index:251682816" stroked="f" type="#_x0000_t202">
             <v:textbox style="mso-next-textbox:#_x0000_s1060">
               <w:txbxContent>
                 <w:p>
@@ -1044,8 +1044,8 @@
           <w:noProof/>
           <w:lang w:val="pl-PL" w:eastAsia="pl-PL" w:bidi="ar-SA"/>
         </w:rPr>
-        <w:pict>
-          <v:shape id="_x0000_s1063" type="#_x0000_t32" style="position:absolute;left:0;text-align:left;margin-left:31.05pt;margin-top:339.9pt;width:55.5pt;height:9.75pt;flip:x y;z-index:251685888" o:connectortype="straight"/>
+        <w:pict w14:anchorId="3649BA23">
+          <v:shape id="_x0000_s1063" style="position:absolute;left:0;text-align:left;margin-left:31.05pt;margin-top:339.9pt;width:55.5pt;height:9.75pt;flip:x y;z-index:251685888" o:connectortype="straight" type="#_x0000_t32"/>
         </w:pict>
       </w:r>
       <w:r>
@@ -1053,8 +1053,8 @@
           <w:noProof/>
           <w:lang w:val="pl-PL" w:eastAsia="pl-PL" w:bidi="ar-SA"/>
         </w:rPr>
-        <w:pict>
-          <v:shape id="_x0000_s1062" type="#_x0000_t32" style="position:absolute;left:0;text-align:left;margin-left:31.05pt;margin-top:57.9pt;width:51.75pt;height:15.75pt;flip:x;z-index:251684864" o:connectortype="straight"/>
+        <w:pict w14:anchorId="27DCB09D">
+          <v:shape id="_x0000_s1062" style="position:absolute;left:0;text-align:left;margin-left:31.05pt;margin-top:57.9pt;width:51.75pt;height:15.75pt;flip:x;z-index:251684864" o:connectortype="straight" type="#_x0000_t32"/>
         </w:pict>
       </w:r>
       <w:r>
@@ -1062,8 +1062,8 @@
           <w:noProof/>
           <w:lang w:val="pl-PL" w:eastAsia="pl-PL" w:bidi="ar-SA"/>
         </w:rPr>
-        <w:pict>
-          <v:shape id="_x0000_s1061" type="#_x0000_t202" style="position:absolute;left:0;text-align:left;margin-left:-7.2pt;margin-top:398.4pt;width:60.75pt;height:43.5pt;z-index:251683840" stroked="f">
+        <w:pict w14:anchorId="0F0C0C3D">
+          <v:shape id="_x0000_s1061" style="position:absolute;left:0;text-align:left;margin-left:-7.2pt;margin-top:398.4pt;width:60.75pt;height:43.5pt;z-index:251683840" stroked="f" type="#_x0000_t202">
             <v:textbox style="mso-next-textbox:#_x0000_s1061">
               <w:txbxContent>
                 <w:p>
@@ -1123,8 +1123,8 @@
           <w:noProof/>
           <w:lang w:val="pl-PL" w:eastAsia="pl-PL" w:bidi="ar-SA"/>
         </w:rPr>
-        <w:pict>
-          <v:group id="_x0000_s1036" style="position:absolute;left:0;text-align:left;margin-left:7.05pt;margin-top:289.65pt;width:36pt;height:108.75pt;z-index:251668480" coordorigin="1275,2895" coordsize="720,2175">
+        <w:pict w14:anchorId="391334B5">
+          <v:group id="_x0000_s1036" style="position:absolute;left:0;text-align:left;margin-left:7.05pt;margin-top:289.65pt;width:36pt;height:108.75pt;z-index:251668480" coordsize="720,2175" coordorigin="1275,2895">
             <v:shapetype id="_x0000_t96" coordsize="21600,21600" o:spt="96" adj="17520" path="m10800,qx,10800,10800,21600,21600,10800,10800,xem7340,6445qx6215,7570,7340,8695,8465,7570,7340,6445xnfem14260,6445qx13135,7570,14260,8695,15385,7570,14260,6445xnfem4960@0c8853@3,12747@3,16640@0nfe">
               <v:formulas>
                 <v:f eqn="sum 33030 0 #0"/>
@@ -1132,26 +1132,26 @@
                 <v:f eqn="prod @0 1 3"/>
                 <v:f eqn="sum @1 0 @2"/>
               </v:formulas>
-              <v:path o:extrusionok="f" gradientshapeok="t" o:connecttype="custom" o:connectlocs="10800,0;3163,3163;0,10800;3163,18437;10800,21600;18437,18437;21600,10800;18437,3163" textboxrect="3163,3163,18437,18437"/>
+              <v:path textboxrect="3163,3163,18437,18437" gradientshapeok="t" o:connecttype="custom" o:connectlocs="10800,0;3163,3163;0,10800;3163,18437;10800,21600;18437,18437;21600,10800;18437,3163" o:extrusionok="f"/>
               <v:handles>
                 <v:h position="center,#0" yrange="15510,17520"/>
               </v:handles>
               <o:complex v:ext="view"/>
             </v:shapetype>
-            <v:shape id="_x0000_s1037" type="#_x0000_t96" style="position:absolute;left:1275;top:2895;width:720;height:720" fillcolor="#c0504d [3205]" strokecolor="#943634 [2405]" strokeweight="1pt">
+            <v:shape id="_x0000_s1037" style="position:absolute;left:1275;top:2895;width:720;height:720" fillcolor="#c0504d [3205]" strokecolor="#943634 [2405]" strokeweight="1pt" type="#_x0000_t96">
               <v:fill color2="#c0504d [3205]"/>
               <v:shadow type="perspective" color="#622423 [1605]" offset="1pt" offset2="-3pt"/>
             </v:shape>
-            <v:shape id="_x0000_s1038" type="#_x0000_t32" style="position:absolute;left:1635;top:3615;width:0;height:1140" o:connectortype="straight" strokecolor="#943634 [2405]" strokeweight="1pt">
+            <v:shape id="_x0000_s1038" style="position:absolute;left:1635;top:3615;width:0;height:1140" strokecolor="#943634 [2405]" strokeweight="1pt" o:connectortype="straight" type="#_x0000_t32">
               <v:shadow type="perspective" color="#622423 [1605]" offset="1pt" offset2="-3pt"/>
             </v:shape>
-            <v:shape id="_x0000_s1039" type="#_x0000_t32" style="position:absolute;left:1275;top:4755;width:360;height:315;flip:x" o:connectortype="straight" strokecolor="#943634 [2405]" strokeweight="1pt">
+            <v:shape id="_x0000_s1039" style="position:absolute;left:1275;top:4755;width:360;height:315;flip:x" strokecolor="#943634 [2405]" strokeweight="1pt" o:connectortype="straight" type="#_x0000_t32">
               <v:shadow type="perspective" color="#622423 [1605]" offset="1pt" offset2="-3pt"/>
             </v:shape>
-            <v:shape id="_x0000_s1040" type="#_x0000_t32" style="position:absolute;left:1635;top:4755;width:360;height:315" o:connectortype="straight" strokecolor="#943634 [2405]" strokeweight="1pt">
+            <v:shape id="_x0000_s1040" style="position:absolute;left:1635;top:4755;width:360;height:315" strokecolor="#943634 [2405]" strokeweight="1pt" o:connectortype="straight" type="#_x0000_t32">
               <v:shadow type="perspective" color="#622423 [1605]" offset="1pt" offset2="-3pt"/>
             </v:shape>
-            <v:shape id="_x0000_s1041" type="#_x0000_t32" style="position:absolute;left:1275;top:4095;width:720;height:0" o:connectortype="straight" strokecolor="#943634 [2405]" strokeweight="1pt">
+            <v:shape id="_x0000_s1041" style="position:absolute;left:1275;top:4095;width:720;height:0" strokecolor="#943634 [2405]" strokeweight="1pt" o:connectortype="straight" type="#_x0000_t32">
               <v:shadow type="perspective" color="#622423 [1605]" offset="1pt" offset2="-3pt"/>
             </v:shape>
           </v:group>
@@ -1162,7 +1162,7 @@
           <w:noProof/>
           <w:lang w:val="pl-PL" w:eastAsia="pl-PL" w:bidi="ar-SA"/>
         </w:rPr>
-        <w:pict>
+        <w:pict w14:anchorId="6635C194">
           <v:rect id="_x0000_s1026" style="position:absolute;left:0;text-align:left;margin-left:58.8pt;margin-top:3.9pt;width:357.75pt;height:461.25pt;z-index:251658240" fillcolor="#4f81bd [3204]" strokecolor="#f2f2f2 [3041]" strokeweight="3pt">
             <v:shadow on="t" type="perspective" color="#243f60 [1604]" opacity=".5" offset="1pt" offset2="-1pt"/>
             <v:textbox style="mso-next-textbox:#_x0000_s1026">
@@ -1273,13 +1273,13 @@
           <w:noProof/>
           <w:lang w:val="pl-PL" w:eastAsia="pl-PL" w:bidi="ar-SA"/>
         </w:rPr>
-        <w:pict>
-          <v:group id="_x0000_s1042" style="position:absolute;left:0;text-align:left;margin-left:439.05pt;margin-top:186.9pt;width:36pt;height:108.75pt;z-index:251669504" coordorigin="1275,2895" coordsize="720,2175">
-            <v:shape id="_x0000_s1043" type="#_x0000_t96" style="position:absolute;left:1275;top:2895;width:720;height:720" fillcolor="#f79646 [3209]" strokecolor="#e36c0a [2409]"/>
-            <v:shape id="_x0000_s1044" type="#_x0000_t32" style="position:absolute;left:1635;top:3615;width:0;height:1140" o:connectortype="straight" strokecolor="#e36c0a [2409]"/>
-            <v:shape id="_x0000_s1045" type="#_x0000_t32" style="position:absolute;left:1275;top:4755;width:360;height:315;flip:x" o:connectortype="straight" strokecolor="#e36c0a [2409]"/>
-            <v:shape id="_x0000_s1046" type="#_x0000_t32" style="position:absolute;left:1635;top:4755;width:360;height:315" o:connectortype="straight" strokecolor="#e36c0a [2409]"/>
-            <v:shape id="_x0000_s1047" type="#_x0000_t32" style="position:absolute;left:1275;top:4095;width:720;height:0" o:connectortype="straight" strokecolor="#e36c0a [2409]"/>
+        <w:pict w14:anchorId="1E6DF81B">
+          <v:group id="_x0000_s1042" style="position:absolute;left:0;text-align:left;margin-left:439.05pt;margin-top:186.9pt;width:36pt;height:108.75pt;z-index:251669504" coordsize="720,2175" coordorigin="1275,2895">
+            <v:shape id="_x0000_s1043" style="position:absolute;left:1275;top:2895;width:720;height:720" fillcolor="#f79646 [3209]" strokecolor="#e36c0a [2409]" type="#_x0000_t96"/>
+            <v:shape id="_x0000_s1044" style="position:absolute;left:1635;top:3615;width:0;height:1140" strokecolor="#e36c0a [2409]" o:connectortype="straight" type="#_x0000_t32"/>
+            <v:shape id="_x0000_s1045" style="position:absolute;left:1275;top:4755;width:360;height:315;flip:x" strokecolor="#e36c0a [2409]" o:connectortype="straight" type="#_x0000_t32"/>
+            <v:shape id="_x0000_s1046" style="position:absolute;left:1635;top:4755;width:360;height:315" strokecolor="#e36c0a [2409]" o:connectortype="straight" type="#_x0000_t32"/>
+            <v:shape id="_x0000_s1047" style="position:absolute;left:1275;top:4095;width:720;height:0" strokecolor="#e36c0a [2409]" o:connectortype="straight" type="#_x0000_t32"/>
           </v:group>
         </w:pict>
       </w:r>
@@ -1288,22 +1288,22 @@
           <w:noProof/>
           <w:lang w:val="pl-PL" w:eastAsia="pl-PL" w:bidi="ar-SA"/>
         </w:rPr>
-        <w:pict>
-          <v:group id="_x0000_s1035" style="position:absolute;left:0;text-align:left;margin-left:7.05pt;margin-top:21.9pt;width:36pt;height:108.75pt;z-index:251667456" coordorigin="1275,2895" coordsize="720,2175">
-            <v:shape id="_x0000_s1027" type="#_x0000_t96" style="position:absolute;left:1275;top:2895;width:720;height:720" fillcolor="#9bbb59 [3206]" strokecolor="#76923c [2406]" strokeweight="1pt">
+        <w:pict w14:anchorId="53FDC873">
+          <v:group id="_x0000_s1035" style="position:absolute;left:0;text-align:left;margin-left:7.05pt;margin-top:21.9pt;width:36pt;height:108.75pt;z-index:251667456" coordsize="720,2175" coordorigin="1275,2895">
+            <v:shape id="_x0000_s1027" style="position:absolute;left:1275;top:2895;width:720;height:720" fillcolor="#9bbb59 [3206]" strokecolor="#76923c [2406]" strokeweight="1pt" type="#_x0000_t96">
               <v:fill color2="#9bbb59 [3206]"/>
               <v:shadow type="perspective" color="#4e6128 [1606]" offset="1pt" offset2="-3pt"/>
             </v:shape>
-            <v:shape id="_x0000_s1030" type="#_x0000_t32" style="position:absolute;left:1635;top:3615;width:0;height:1140" o:connectortype="straight" strokecolor="#76923c [2406]" strokeweight="1pt">
+            <v:shape id="_x0000_s1030" style="position:absolute;left:1635;top:3615;width:0;height:1140" strokecolor="#76923c [2406]" strokeweight="1pt" o:connectortype="straight" type="#_x0000_t32">
               <v:shadow type="perspective" color="#4e6128 [1606]" offset="1pt" offset2="-3pt"/>
             </v:shape>
-            <v:shape id="_x0000_s1031" type="#_x0000_t32" style="position:absolute;left:1275;top:4755;width:360;height:315;flip:x" o:connectortype="straight" strokecolor="#76923c [2406]" strokeweight="1pt">
+            <v:shape id="_x0000_s1031" style="position:absolute;left:1275;top:4755;width:360;height:315;flip:x" strokecolor="#76923c [2406]" strokeweight="1pt" o:connectortype="straight" type="#_x0000_t32">
               <v:shadow type="perspective" color="#4e6128 [1606]" offset="1pt" offset2="-3pt"/>
             </v:shape>
-            <v:shape id="_x0000_s1033" type="#_x0000_t32" style="position:absolute;left:1635;top:4755;width:360;height:315" o:connectortype="straight" strokecolor="#76923c [2406]" strokeweight="1pt">
+            <v:shape id="_x0000_s1033" style="position:absolute;left:1635;top:4755;width:360;height:315" strokecolor="#76923c [2406]" strokeweight="1pt" o:connectortype="straight" type="#_x0000_t32">
               <v:shadow type="perspective" color="#4e6128 [1606]" offset="1pt" offset2="-3pt"/>
             </v:shape>
-            <v:shape id="_x0000_s1034" type="#_x0000_t32" style="position:absolute;left:1275;top:4095;width:720;height:0" o:connectortype="straight" strokecolor="#76923c [2406]" strokeweight="1pt">
+            <v:shape id="_x0000_s1034" style="position:absolute;left:1275;top:4095;width:720;height:0" strokecolor="#76923c [2406]" strokeweight="1pt" o:connectortype="straight" type="#_x0000_t32">
               <v:shadow type="perspective" color="#4e6128 [1606]" offset="1pt" offset2="-3pt"/>
             </v:shape>
           </v:group>
@@ -1330,12 +1330,12 @@
       <w:tblPr>
         <w:tblW w:w="0" w:type="auto"/>
         <w:tblBorders>
-          <w:top w:val="single" w:sz="4" w:space="0" w:color="000001"/>
-          <w:left w:val="single" w:sz="4" w:space="0" w:color="000001"/>
-          <w:bottom w:val="single" w:sz="4" w:space="0" w:color="000001"/>
-          <w:right w:val="single" w:sz="4" w:space="0" w:color="000001"/>
-          <w:insideH w:val="single" w:sz="4" w:space="0" w:color="000001"/>
-          <w:insideV w:val="single" w:sz="4" w:space="0" w:color="000001"/>
+          <w:top w:val="single" w:color="000001" w:sz="4" w:space="0"/>
+          <w:left w:val="single" w:color="000001" w:sz="4" w:space="0"/>
+          <w:bottom w:val="single" w:color="000001" w:sz="4" w:space="0"/>
+          <w:right w:val="single" w:color="000001" w:sz="4" w:space="0"/>
+          <w:insideH w:val="single" w:color="000001" w:sz="4" w:space="0"/>
+          <w:insideV w:val="single" w:color="000001" w:sz="4" w:space="0"/>
         </w:tblBorders>
         <w:tblLook w:val="04A0" w:firstRow="1" w:lastRow="0" w:firstColumn="1" w:lastColumn="0" w:noHBand="0" w:noVBand="1"/>
       </w:tblPr>
@@ -1347,10 +1347,10 @@
           <w:tcPr>
             <w:tcW w:w="9212" w:type="dxa"/>
             <w:tcBorders>
-              <w:top w:val="single" w:sz="4" w:space="0" w:color="000001"/>
-              <w:left w:val="single" w:sz="4" w:space="0" w:color="000001"/>
-              <w:bottom w:val="single" w:sz="4" w:space="0" w:color="000001"/>
-              <w:right w:val="single" w:sz="4" w:space="0" w:color="000001"/>
+              <w:top w:val="single" w:color="000001" w:sz="4" w:space="0"/>
+              <w:left w:val="single" w:color="000001" w:sz="4" w:space="0"/>
+              <w:bottom w:val="single" w:color="000001" w:sz="4" w:space="0"/>
+              <w:right w:val="single" w:color="000001" w:sz="4" w:space="0"/>
             </w:tcBorders>
             <w:shd w:val="clear" w:color="auto" w:fill="auto"/>
             <w:tcMar>
@@ -1390,10 +1390,10 @@
           <w:tcPr>
             <w:tcW w:w="9212" w:type="dxa"/>
             <w:tcBorders>
-              <w:top w:val="single" w:sz="4" w:space="0" w:color="000001"/>
-              <w:left w:val="single" w:sz="4" w:space="0" w:color="000001"/>
-              <w:bottom w:val="single" w:sz="4" w:space="0" w:color="000001"/>
-              <w:right w:val="single" w:sz="4" w:space="0" w:color="000001"/>
+              <w:top w:val="single" w:color="000001" w:sz="4" w:space="0"/>
+              <w:left w:val="single" w:color="000001" w:sz="4" w:space="0"/>
+              <w:bottom w:val="single" w:color="000001" w:sz="4" w:space="0"/>
+              <w:right w:val="single" w:color="000001" w:sz="4" w:space="0"/>
             </w:tcBorders>
             <w:shd w:val="clear" w:color="auto" w:fill="auto"/>
             <w:tcMar>
@@ -1433,10 +1433,10 @@
           <w:tcPr>
             <w:tcW w:w="9212" w:type="dxa"/>
             <w:tcBorders>
-              <w:top w:val="single" w:sz="4" w:space="0" w:color="000001"/>
-              <w:left w:val="single" w:sz="4" w:space="0" w:color="000001"/>
-              <w:bottom w:val="single" w:sz="4" w:space="0" w:color="000001"/>
-              <w:right w:val="single" w:sz="4" w:space="0" w:color="000001"/>
+              <w:top w:val="single" w:color="000001" w:sz="4" w:space="0"/>
+              <w:left w:val="single" w:color="000001" w:sz="4" w:space="0"/>
+              <w:bottom w:val="single" w:color="000001" w:sz="4" w:space="0"/>
+              <w:right w:val="single" w:color="000001" w:sz="4" w:space="0"/>
             </w:tcBorders>
             <w:shd w:val="clear" w:color="auto" w:fill="auto"/>
             <w:tcMar>
@@ -1472,10 +1472,10 @@
           <w:tcPr>
             <w:tcW w:w="9212" w:type="dxa"/>
             <w:tcBorders>
-              <w:top w:val="single" w:sz="4" w:space="0" w:color="000001"/>
-              <w:left w:val="single" w:sz="4" w:space="0" w:color="000001"/>
-              <w:bottom w:val="single" w:sz="4" w:space="0" w:color="000001"/>
-              <w:right w:val="single" w:sz="4" w:space="0" w:color="000001"/>
+              <w:top w:val="single" w:color="000001" w:sz="4" w:space="0"/>
+              <w:left w:val="single" w:color="000001" w:sz="4" w:space="0"/>
+              <w:bottom w:val="single" w:color="000001" w:sz="4" w:space="0"/>
+              <w:right w:val="single" w:color="000001" w:sz="4" w:space="0"/>
             </w:tcBorders>
             <w:shd w:val="clear" w:color="auto" w:fill="auto"/>
             <w:tcMar>
@@ -1531,10 +1531,10 @@
           <w:tcPr>
             <w:tcW w:w="9212" w:type="dxa"/>
             <w:tcBorders>
-              <w:top w:val="single" w:sz="4" w:space="0" w:color="000001"/>
-              <w:left w:val="single" w:sz="4" w:space="0" w:color="000001"/>
-              <w:bottom w:val="single" w:sz="4" w:space="0" w:color="000001"/>
-              <w:right w:val="single" w:sz="4" w:space="0" w:color="000001"/>
+              <w:top w:val="single" w:color="000001" w:sz="4" w:space="0"/>
+              <w:left w:val="single" w:color="000001" w:sz="4" w:space="0"/>
+              <w:bottom w:val="single" w:color="000001" w:sz="4" w:space="0"/>
+              <w:right w:val="single" w:color="000001" w:sz="4" w:space="0"/>
             </w:tcBorders>
             <w:shd w:val="clear" w:color="auto" w:fill="auto"/>
             <w:tcMar>
@@ -1576,10 +1576,10 @@
           <w:tcPr>
             <w:tcW w:w="9212" w:type="dxa"/>
             <w:tcBorders>
-              <w:top w:val="single" w:sz="4" w:space="0" w:color="000001"/>
-              <w:left w:val="single" w:sz="4" w:space="0" w:color="000001"/>
-              <w:bottom w:val="single" w:sz="4" w:space="0" w:color="000001"/>
-              <w:right w:val="single" w:sz="4" w:space="0" w:color="000001"/>
+              <w:top w:val="single" w:color="000001" w:sz="4" w:space="0"/>
+              <w:left w:val="single" w:color="000001" w:sz="4" w:space="0"/>
+              <w:bottom w:val="single" w:color="000001" w:sz="4" w:space="0"/>
+              <w:right w:val="single" w:color="000001" w:sz="4" w:space="0"/>
             </w:tcBorders>
             <w:shd w:val="clear" w:color="auto" w:fill="auto"/>
             <w:tcMar>
@@ -1618,12 +1618,12 @@
       <w:tblPr>
         <w:tblW w:w="0" w:type="auto"/>
         <w:tblBorders>
-          <w:top w:val="single" w:sz="4" w:space="0" w:color="000001"/>
-          <w:left w:val="single" w:sz="4" w:space="0" w:color="000001"/>
-          <w:bottom w:val="single" w:sz="4" w:space="0" w:color="000001"/>
-          <w:right w:val="single" w:sz="4" w:space="0" w:color="000001"/>
-          <w:insideH w:val="single" w:sz="4" w:space="0" w:color="000001"/>
-          <w:insideV w:val="single" w:sz="4" w:space="0" w:color="000001"/>
+          <w:top w:val="single" w:color="000001" w:sz="4" w:space="0"/>
+          <w:left w:val="single" w:color="000001" w:sz="4" w:space="0"/>
+          <w:bottom w:val="single" w:color="000001" w:sz="4" w:space="0"/>
+          <w:right w:val="single" w:color="000001" w:sz="4" w:space="0"/>
+          <w:insideH w:val="single" w:color="000001" w:sz="4" w:space="0"/>
+          <w:insideV w:val="single" w:color="000001" w:sz="4" w:space="0"/>
         </w:tblBorders>
         <w:tblLook w:val="04A0" w:firstRow="1" w:lastRow="0" w:firstColumn="1" w:lastColumn="0" w:noHBand="0" w:noVBand="1"/>
       </w:tblPr>
@@ -1635,10 +1635,10 @@
           <w:tcPr>
             <w:tcW w:w="9212" w:type="dxa"/>
             <w:tcBorders>
-              <w:top w:val="single" w:sz="4" w:space="0" w:color="000001"/>
-              <w:left w:val="single" w:sz="4" w:space="0" w:color="000001"/>
-              <w:bottom w:val="single" w:sz="4" w:space="0" w:color="000001"/>
-              <w:right w:val="single" w:sz="4" w:space="0" w:color="000001"/>
+              <w:top w:val="single" w:color="000001" w:sz="4" w:space="0"/>
+              <w:left w:val="single" w:color="000001" w:sz="4" w:space="0"/>
+              <w:bottom w:val="single" w:color="000001" w:sz="4" w:space="0"/>
+              <w:right w:val="single" w:color="000001" w:sz="4" w:space="0"/>
             </w:tcBorders>
             <w:shd w:val="clear" w:color="auto" w:fill="auto"/>
             <w:tcMar>
@@ -1678,10 +1678,10 @@
           <w:tcPr>
             <w:tcW w:w="9212" w:type="dxa"/>
             <w:tcBorders>
-              <w:top w:val="single" w:sz="4" w:space="0" w:color="000001"/>
-              <w:left w:val="single" w:sz="4" w:space="0" w:color="000001"/>
-              <w:bottom w:val="single" w:sz="4" w:space="0" w:color="000001"/>
-              <w:right w:val="single" w:sz="4" w:space="0" w:color="000001"/>
+              <w:top w:val="single" w:color="000001" w:sz="4" w:space="0"/>
+              <w:left w:val="single" w:color="000001" w:sz="4" w:space="0"/>
+              <w:bottom w:val="single" w:color="000001" w:sz="4" w:space="0"/>
+              <w:right w:val="single" w:color="000001" w:sz="4" w:space="0"/>
             </w:tcBorders>
             <w:shd w:val="clear" w:color="auto" w:fill="auto"/>
             <w:tcMar>
@@ -1731,10 +1731,10 @@
           <w:tcPr>
             <w:tcW w:w="9212" w:type="dxa"/>
             <w:tcBorders>
-              <w:top w:val="single" w:sz="4" w:space="0" w:color="000001"/>
-              <w:left w:val="single" w:sz="4" w:space="0" w:color="000001"/>
-              <w:bottom w:val="single" w:sz="4" w:space="0" w:color="000001"/>
-              <w:right w:val="single" w:sz="4" w:space="0" w:color="000001"/>
+              <w:top w:val="single" w:color="000001" w:sz="4" w:space="0"/>
+              <w:left w:val="single" w:color="000001" w:sz="4" w:space="0"/>
+              <w:bottom w:val="single" w:color="000001" w:sz="4" w:space="0"/>
+              <w:right w:val="single" w:color="000001" w:sz="4" w:space="0"/>
             </w:tcBorders>
             <w:shd w:val="clear" w:color="auto" w:fill="auto"/>
             <w:tcMar>
@@ -1779,10 +1779,10 @@
           <w:tcPr>
             <w:tcW w:w="9212" w:type="dxa"/>
             <w:tcBorders>
-              <w:top w:val="single" w:sz="4" w:space="0" w:color="000001"/>
-              <w:left w:val="single" w:sz="4" w:space="0" w:color="000001"/>
-              <w:bottom w:val="single" w:sz="4" w:space="0" w:color="000001"/>
-              <w:right w:val="single" w:sz="4" w:space="0" w:color="000001"/>
+              <w:top w:val="single" w:color="000001" w:sz="4" w:space="0"/>
+              <w:left w:val="single" w:color="000001" w:sz="4" w:space="0"/>
+              <w:bottom w:val="single" w:color="000001" w:sz="4" w:space="0"/>
+              <w:right w:val="single" w:color="000001" w:sz="4" w:space="0"/>
             </w:tcBorders>
             <w:shd w:val="clear" w:color="auto" w:fill="auto"/>
             <w:tcMar>
@@ -1903,10 +1903,10 @@
           <w:tcPr>
             <w:tcW w:w="9212" w:type="dxa"/>
             <w:tcBorders>
-              <w:top w:val="single" w:sz="4" w:space="0" w:color="000001"/>
-              <w:left w:val="single" w:sz="4" w:space="0" w:color="000001"/>
-              <w:bottom w:val="single" w:sz="4" w:space="0" w:color="000001"/>
-              <w:right w:val="single" w:sz="4" w:space="0" w:color="000001"/>
+              <w:top w:val="single" w:color="000001" w:sz="4" w:space="0"/>
+              <w:left w:val="single" w:color="000001" w:sz="4" w:space="0"/>
+              <w:bottom w:val="single" w:color="000001" w:sz="4" w:space="0"/>
+              <w:right w:val="single" w:color="000001" w:sz="4" w:space="0"/>
             </w:tcBorders>
             <w:shd w:val="clear" w:color="auto" w:fill="auto"/>
             <w:tcMar>
@@ -1948,10 +1948,10 @@
           <w:tcPr>
             <w:tcW w:w="9212" w:type="dxa"/>
             <w:tcBorders>
-              <w:top w:val="single" w:sz="4" w:space="0" w:color="000001"/>
-              <w:left w:val="single" w:sz="4" w:space="0" w:color="000001"/>
-              <w:bottom w:val="single" w:sz="4" w:space="0" w:color="000001"/>
-              <w:right w:val="single" w:sz="4" w:space="0" w:color="000001"/>
+              <w:top w:val="single" w:color="000001" w:sz="4" w:space="0"/>
+              <w:left w:val="single" w:color="000001" w:sz="4" w:space="0"/>
+              <w:bottom w:val="single" w:color="000001" w:sz="4" w:space="0"/>
+              <w:right w:val="single" w:color="000001" w:sz="4" w:space="0"/>
             </w:tcBorders>
             <w:shd w:val="clear" w:color="auto" w:fill="auto"/>
             <w:tcMar>
@@ -2080,12 +2080,12 @@
       <w:tblPr>
         <w:tblW w:w="0" w:type="auto"/>
         <w:tblBorders>
-          <w:top w:val="single" w:sz="4" w:space="0" w:color="000001"/>
-          <w:left w:val="single" w:sz="4" w:space="0" w:color="000001"/>
-          <w:bottom w:val="single" w:sz="4" w:space="0" w:color="000001"/>
-          <w:right w:val="single" w:sz="4" w:space="0" w:color="000001"/>
-          <w:insideH w:val="single" w:sz="4" w:space="0" w:color="000001"/>
-          <w:insideV w:val="single" w:sz="4" w:space="0" w:color="000001"/>
+          <w:top w:val="single" w:color="000001" w:sz="4" w:space="0"/>
+          <w:left w:val="single" w:color="000001" w:sz="4" w:space="0"/>
+          <w:bottom w:val="single" w:color="000001" w:sz="4" w:space="0"/>
+          <w:right w:val="single" w:color="000001" w:sz="4" w:space="0"/>
+          <w:insideH w:val="single" w:color="000001" w:sz="4" w:space="0"/>
+          <w:insideV w:val="single" w:color="000001" w:sz="4" w:space="0"/>
         </w:tblBorders>
         <w:tblLook w:val="04A0" w:firstRow="1" w:lastRow="0" w:firstColumn="1" w:lastColumn="0" w:noHBand="0" w:noVBand="1"/>
       </w:tblPr>
@@ -2097,10 +2097,10 @@
           <w:tcPr>
             <w:tcW w:w="9212" w:type="dxa"/>
             <w:tcBorders>
-              <w:top w:val="single" w:sz="4" w:space="0" w:color="000001"/>
-              <w:left w:val="single" w:sz="4" w:space="0" w:color="000001"/>
-              <w:bottom w:val="single" w:sz="4" w:space="0" w:color="000001"/>
-              <w:right w:val="single" w:sz="4" w:space="0" w:color="000001"/>
+              <w:top w:val="single" w:color="000001" w:sz="4" w:space="0"/>
+              <w:left w:val="single" w:color="000001" w:sz="4" w:space="0"/>
+              <w:bottom w:val="single" w:color="000001" w:sz="4" w:space="0"/>
+              <w:right w:val="single" w:color="000001" w:sz="4" w:space="0"/>
             </w:tcBorders>
             <w:shd w:val="clear" w:color="auto" w:fill="auto"/>
             <w:tcMar>
@@ -2140,10 +2140,10 @@
           <w:tcPr>
             <w:tcW w:w="9212" w:type="dxa"/>
             <w:tcBorders>
-              <w:top w:val="single" w:sz="4" w:space="0" w:color="000001"/>
-              <w:left w:val="single" w:sz="4" w:space="0" w:color="000001"/>
-              <w:bottom w:val="single" w:sz="4" w:space="0" w:color="000001"/>
-              <w:right w:val="single" w:sz="4" w:space="0" w:color="000001"/>
+              <w:top w:val="single" w:color="000001" w:sz="4" w:space="0"/>
+              <w:left w:val="single" w:color="000001" w:sz="4" w:space="0"/>
+              <w:bottom w:val="single" w:color="000001" w:sz="4" w:space="0"/>
+              <w:right w:val="single" w:color="000001" w:sz="4" w:space="0"/>
             </w:tcBorders>
             <w:shd w:val="clear" w:color="auto" w:fill="auto"/>
             <w:tcMar>
@@ -2183,10 +2183,10 @@
           <w:tcPr>
             <w:tcW w:w="9212" w:type="dxa"/>
             <w:tcBorders>
-              <w:top w:val="single" w:sz="4" w:space="0" w:color="000001"/>
-              <w:left w:val="single" w:sz="4" w:space="0" w:color="000001"/>
-              <w:bottom w:val="single" w:sz="4" w:space="0" w:color="000001"/>
-              <w:right w:val="single" w:sz="4" w:space="0" w:color="000001"/>
+              <w:top w:val="single" w:color="000001" w:sz="4" w:space="0"/>
+              <w:left w:val="single" w:color="000001" w:sz="4" w:space="0"/>
+              <w:bottom w:val="single" w:color="000001" w:sz="4" w:space="0"/>
+              <w:right w:val="single" w:color="000001" w:sz="4" w:space="0"/>
             </w:tcBorders>
             <w:shd w:val="clear" w:color="auto" w:fill="auto"/>
             <w:tcMar>
@@ -2222,10 +2222,10 @@
           <w:tcPr>
             <w:tcW w:w="9212" w:type="dxa"/>
             <w:tcBorders>
-              <w:top w:val="single" w:sz="4" w:space="0" w:color="000001"/>
-              <w:left w:val="single" w:sz="4" w:space="0" w:color="000001"/>
-              <w:bottom w:val="single" w:sz="4" w:space="0" w:color="000001"/>
-              <w:right w:val="single" w:sz="4" w:space="0" w:color="000001"/>
+              <w:top w:val="single" w:color="000001" w:sz="4" w:space="0"/>
+              <w:left w:val="single" w:color="000001" w:sz="4" w:space="0"/>
+              <w:bottom w:val="single" w:color="000001" w:sz="4" w:space="0"/>
+              <w:right w:val="single" w:color="000001" w:sz="4" w:space="0"/>
             </w:tcBorders>
             <w:shd w:val="clear" w:color="auto" w:fill="auto"/>
             <w:tcMar>
@@ -2302,10 +2302,10 @@
           <w:tcPr>
             <w:tcW w:w="9212" w:type="dxa"/>
             <w:tcBorders>
-              <w:top w:val="single" w:sz="4" w:space="0" w:color="000001"/>
-              <w:left w:val="single" w:sz="4" w:space="0" w:color="000001"/>
-              <w:bottom w:val="single" w:sz="4" w:space="0" w:color="000001"/>
-              <w:right w:val="single" w:sz="4" w:space="0" w:color="000001"/>
+              <w:top w:val="single" w:color="000001" w:sz="4" w:space="0"/>
+              <w:left w:val="single" w:color="000001" w:sz="4" w:space="0"/>
+              <w:bottom w:val="single" w:color="000001" w:sz="4" w:space="0"/>
+              <w:right w:val="single" w:color="000001" w:sz="4" w:space="0"/>
             </w:tcBorders>
             <w:shd w:val="clear" w:color="auto" w:fill="auto"/>
             <w:tcMar>
@@ -2347,10 +2347,10 @@
           <w:tcPr>
             <w:tcW w:w="9212" w:type="dxa"/>
             <w:tcBorders>
-              <w:top w:val="single" w:sz="4" w:space="0" w:color="000001"/>
-              <w:left w:val="single" w:sz="4" w:space="0" w:color="000001"/>
-              <w:bottom w:val="single" w:sz="4" w:space="0" w:color="000001"/>
-              <w:right w:val="single" w:sz="4" w:space="0" w:color="000001"/>
+              <w:top w:val="single" w:color="000001" w:sz="4" w:space="0"/>
+              <w:left w:val="single" w:color="000001" w:sz="4" w:space="0"/>
+              <w:bottom w:val="single" w:color="000001" w:sz="4" w:space="0"/>
+              <w:right w:val="single" w:color="000001" w:sz="4" w:space="0"/>
             </w:tcBorders>
             <w:shd w:val="clear" w:color="auto" w:fill="auto"/>
             <w:tcMar>
@@ -2443,12 +2443,12 @@
       <w:tblPr>
         <w:tblW w:w="0" w:type="auto"/>
         <w:tblBorders>
-          <w:top w:val="single" w:sz="4" w:space="0" w:color="000001"/>
-          <w:left w:val="single" w:sz="4" w:space="0" w:color="000001"/>
-          <w:bottom w:val="single" w:sz="4" w:space="0" w:color="000001"/>
-          <w:right w:val="single" w:sz="4" w:space="0" w:color="000001"/>
-          <w:insideH w:val="single" w:sz="4" w:space="0" w:color="000001"/>
-          <w:insideV w:val="single" w:sz="4" w:space="0" w:color="000001"/>
+          <w:top w:val="single" w:color="000001" w:sz="4" w:space="0"/>
+          <w:left w:val="single" w:color="000001" w:sz="4" w:space="0"/>
+          <w:bottom w:val="single" w:color="000001" w:sz="4" w:space="0"/>
+          <w:right w:val="single" w:color="000001" w:sz="4" w:space="0"/>
+          <w:insideH w:val="single" w:color="000001" w:sz="4" w:space="0"/>
+          <w:insideV w:val="single" w:color="000001" w:sz="4" w:space="0"/>
         </w:tblBorders>
         <w:tblLook w:val="04A0" w:firstRow="1" w:lastRow="0" w:firstColumn="1" w:lastColumn="0" w:noHBand="0" w:noVBand="1"/>
       </w:tblPr>
@@ -2460,10 +2460,10 @@
           <w:tcPr>
             <w:tcW w:w="9212" w:type="dxa"/>
             <w:tcBorders>
-              <w:top w:val="single" w:sz="4" w:space="0" w:color="000001"/>
-              <w:left w:val="single" w:sz="4" w:space="0" w:color="000001"/>
-              <w:bottom w:val="single" w:sz="4" w:space="0" w:color="000001"/>
-              <w:right w:val="single" w:sz="4" w:space="0" w:color="000001"/>
+              <w:top w:val="single" w:color="000001" w:sz="4" w:space="0"/>
+              <w:left w:val="single" w:color="000001" w:sz="4" w:space="0"/>
+              <w:bottom w:val="single" w:color="000001" w:sz="4" w:space="0"/>
+              <w:right w:val="single" w:color="000001" w:sz="4" w:space="0"/>
             </w:tcBorders>
             <w:shd w:val="clear" w:color="auto" w:fill="auto"/>
             <w:tcMar>
@@ -2504,10 +2504,10 @@
           <w:tcPr>
             <w:tcW w:w="9212" w:type="dxa"/>
             <w:tcBorders>
-              <w:top w:val="single" w:sz="4" w:space="0" w:color="000001"/>
-              <w:left w:val="single" w:sz="4" w:space="0" w:color="000001"/>
-              <w:bottom w:val="single" w:sz="4" w:space="0" w:color="000001"/>
-              <w:right w:val="single" w:sz="4" w:space="0" w:color="000001"/>
+              <w:top w:val="single" w:color="000001" w:sz="4" w:space="0"/>
+              <w:left w:val="single" w:color="000001" w:sz="4" w:space="0"/>
+              <w:bottom w:val="single" w:color="000001" w:sz="4" w:space="0"/>
+              <w:right w:val="single" w:color="000001" w:sz="4" w:space="0"/>
             </w:tcBorders>
             <w:shd w:val="clear" w:color="auto" w:fill="auto"/>
             <w:tcMar>
@@ -2547,10 +2547,10 @@
           <w:tcPr>
             <w:tcW w:w="9212" w:type="dxa"/>
             <w:tcBorders>
-              <w:top w:val="single" w:sz="4" w:space="0" w:color="000001"/>
-              <w:left w:val="single" w:sz="4" w:space="0" w:color="000001"/>
-              <w:bottom w:val="single" w:sz="4" w:space="0" w:color="000001"/>
-              <w:right w:val="single" w:sz="4" w:space="0" w:color="000001"/>
+              <w:top w:val="single" w:color="000001" w:sz="4" w:space="0"/>
+              <w:left w:val="single" w:color="000001" w:sz="4" w:space="0"/>
+              <w:bottom w:val="single" w:color="000001" w:sz="4" w:space="0"/>
+              <w:right w:val="single" w:color="000001" w:sz="4" w:space="0"/>
             </w:tcBorders>
             <w:shd w:val="clear" w:color="auto" w:fill="auto"/>
             <w:tcMar>
@@ -2586,10 +2586,10 @@
           <w:tcPr>
             <w:tcW w:w="9212" w:type="dxa"/>
             <w:tcBorders>
-              <w:top w:val="single" w:sz="4" w:space="0" w:color="000001"/>
-              <w:left w:val="single" w:sz="4" w:space="0" w:color="000001"/>
-              <w:bottom w:val="single" w:sz="4" w:space="0" w:color="000001"/>
-              <w:right w:val="single" w:sz="4" w:space="0" w:color="000001"/>
+              <w:top w:val="single" w:color="000001" w:sz="4" w:space="0"/>
+              <w:left w:val="single" w:color="000001" w:sz="4" w:space="0"/>
+              <w:bottom w:val="single" w:color="000001" w:sz="4" w:space="0"/>
+              <w:right w:val="single" w:color="000001" w:sz="4" w:space="0"/>
             </w:tcBorders>
             <w:shd w:val="clear" w:color="auto" w:fill="auto"/>
             <w:tcMar>
@@ -2654,10 +2654,10 @@
           <w:tcPr>
             <w:tcW w:w="9212" w:type="dxa"/>
             <w:tcBorders>
-              <w:top w:val="single" w:sz="4" w:space="0" w:color="000001"/>
-              <w:left w:val="single" w:sz="4" w:space="0" w:color="000001"/>
-              <w:bottom w:val="single" w:sz="4" w:space="0" w:color="000001"/>
-              <w:right w:val="single" w:sz="4" w:space="0" w:color="000001"/>
+              <w:top w:val="single" w:color="000001" w:sz="4" w:space="0"/>
+              <w:left w:val="single" w:color="000001" w:sz="4" w:space="0"/>
+              <w:bottom w:val="single" w:color="000001" w:sz="4" w:space="0"/>
+              <w:right w:val="single" w:color="000001" w:sz="4" w:space="0"/>
             </w:tcBorders>
             <w:shd w:val="clear" w:color="auto" w:fill="auto"/>
             <w:tcMar>
@@ -2702,10 +2702,10 @@
           <w:tcPr>
             <w:tcW w:w="9212" w:type="dxa"/>
             <w:tcBorders>
-              <w:top w:val="single" w:sz="4" w:space="0" w:color="000001"/>
-              <w:left w:val="single" w:sz="4" w:space="0" w:color="000001"/>
-              <w:bottom w:val="single" w:sz="4" w:space="0" w:color="000001"/>
-              <w:right w:val="single" w:sz="4" w:space="0" w:color="000001"/>
+              <w:top w:val="single" w:color="000001" w:sz="4" w:space="0"/>
+              <w:left w:val="single" w:color="000001" w:sz="4" w:space="0"/>
+              <w:bottom w:val="single" w:color="000001" w:sz="4" w:space="0"/>
+              <w:right w:val="single" w:color="000001" w:sz="4" w:space="0"/>
             </w:tcBorders>
             <w:shd w:val="clear" w:color="auto" w:fill="auto"/>
             <w:tcMar>
@@ -2846,12 +2846,12 @@
       <w:tblPr>
         <w:tblW w:w="0" w:type="auto"/>
         <w:tblBorders>
-          <w:top w:val="single" w:sz="4" w:space="0" w:color="000001"/>
-          <w:left w:val="single" w:sz="4" w:space="0" w:color="000001"/>
-          <w:bottom w:val="single" w:sz="4" w:space="0" w:color="000001"/>
-          <w:right w:val="single" w:sz="4" w:space="0" w:color="000001"/>
-          <w:insideH w:val="single" w:sz="4" w:space="0" w:color="000001"/>
-          <w:insideV w:val="single" w:sz="4" w:space="0" w:color="000001"/>
+          <w:top w:val="single" w:color="000001" w:sz="4" w:space="0"/>
+          <w:left w:val="single" w:color="000001" w:sz="4" w:space="0"/>
+          <w:bottom w:val="single" w:color="000001" w:sz="4" w:space="0"/>
+          <w:right w:val="single" w:color="000001" w:sz="4" w:space="0"/>
+          <w:insideH w:val="single" w:color="000001" w:sz="4" w:space="0"/>
+          <w:insideV w:val="single" w:color="000001" w:sz="4" w:space="0"/>
         </w:tblBorders>
         <w:tblLook w:val="04A0" w:firstRow="1" w:lastRow="0" w:firstColumn="1" w:lastColumn="0" w:noHBand="0" w:noVBand="1"/>
       </w:tblPr>
@@ -2863,10 +2863,10 @@
           <w:tcPr>
             <w:tcW w:w="9212" w:type="dxa"/>
             <w:tcBorders>
-              <w:top w:val="single" w:sz="4" w:space="0" w:color="000001"/>
-              <w:left w:val="single" w:sz="4" w:space="0" w:color="000001"/>
-              <w:bottom w:val="single" w:sz="4" w:space="0" w:color="000001"/>
-              <w:right w:val="single" w:sz="4" w:space="0" w:color="000001"/>
+              <w:top w:val="single" w:color="000001" w:sz="4" w:space="0"/>
+              <w:left w:val="single" w:color="000001" w:sz="4" w:space="0"/>
+              <w:bottom w:val="single" w:color="000001" w:sz="4" w:space="0"/>
+              <w:right w:val="single" w:color="000001" w:sz="4" w:space="0"/>
             </w:tcBorders>
             <w:shd w:val="clear" w:color="auto" w:fill="auto"/>
             <w:tcMar>
@@ -2914,10 +2914,10 @@
           <w:tcPr>
             <w:tcW w:w="9212" w:type="dxa"/>
             <w:tcBorders>
-              <w:top w:val="single" w:sz="4" w:space="0" w:color="000001"/>
-              <w:left w:val="single" w:sz="4" w:space="0" w:color="000001"/>
-              <w:bottom w:val="single" w:sz="4" w:space="0" w:color="000001"/>
-              <w:right w:val="single" w:sz="4" w:space="0" w:color="000001"/>
+              <w:top w:val="single" w:color="000001" w:sz="4" w:space="0"/>
+              <w:left w:val="single" w:color="000001" w:sz="4" w:space="0"/>
+              <w:bottom w:val="single" w:color="000001" w:sz="4" w:space="0"/>
+              <w:right w:val="single" w:color="000001" w:sz="4" w:space="0"/>
             </w:tcBorders>
             <w:shd w:val="clear" w:color="auto" w:fill="auto"/>
             <w:tcMar>
@@ -2957,10 +2957,10 @@
           <w:tcPr>
             <w:tcW w:w="9212" w:type="dxa"/>
             <w:tcBorders>
-              <w:top w:val="single" w:sz="4" w:space="0" w:color="000001"/>
-              <w:left w:val="single" w:sz="4" w:space="0" w:color="000001"/>
-              <w:bottom w:val="single" w:sz="4" w:space="0" w:color="000001"/>
-              <w:right w:val="single" w:sz="4" w:space="0" w:color="000001"/>
+              <w:top w:val="single" w:color="000001" w:sz="4" w:space="0"/>
+              <w:left w:val="single" w:color="000001" w:sz="4" w:space="0"/>
+              <w:bottom w:val="single" w:color="000001" w:sz="4" w:space="0"/>
+              <w:right w:val="single" w:color="000001" w:sz="4" w:space="0"/>
             </w:tcBorders>
             <w:shd w:val="clear" w:color="auto" w:fill="auto"/>
             <w:tcMar>
@@ -2996,10 +2996,10 @@
           <w:tcPr>
             <w:tcW w:w="9212" w:type="dxa"/>
             <w:tcBorders>
-              <w:top w:val="single" w:sz="4" w:space="0" w:color="000001"/>
-              <w:left w:val="single" w:sz="4" w:space="0" w:color="000001"/>
-              <w:bottom w:val="single" w:sz="4" w:space="0" w:color="000001"/>
-              <w:right w:val="single" w:sz="4" w:space="0" w:color="000001"/>
+              <w:top w:val="single" w:color="000001" w:sz="4" w:space="0"/>
+              <w:left w:val="single" w:color="000001" w:sz="4" w:space="0"/>
+              <w:bottom w:val="single" w:color="000001" w:sz="4" w:space="0"/>
+              <w:right w:val="single" w:color="000001" w:sz="4" w:space="0"/>
             </w:tcBorders>
             <w:shd w:val="clear" w:color="auto" w:fill="auto"/>
             <w:tcMar>
@@ -3097,10 +3097,10 @@
           <w:tcPr>
             <w:tcW w:w="9212" w:type="dxa"/>
             <w:tcBorders>
-              <w:top w:val="single" w:sz="4" w:space="0" w:color="000001"/>
-              <w:left w:val="single" w:sz="4" w:space="0" w:color="000001"/>
-              <w:bottom w:val="single" w:sz="4" w:space="0" w:color="000001"/>
-              <w:right w:val="single" w:sz="4" w:space="0" w:color="000001"/>
+              <w:top w:val="single" w:color="000001" w:sz="4" w:space="0"/>
+              <w:left w:val="single" w:color="000001" w:sz="4" w:space="0"/>
+              <w:bottom w:val="single" w:color="000001" w:sz="4" w:space="0"/>
+              <w:right w:val="single" w:color="000001" w:sz="4" w:space="0"/>
             </w:tcBorders>
             <w:shd w:val="clear" w:color="auto" w:fill="auto"/>
             <w:tcMar>
@@ -3142,10 +3142,10 @@
           <w:tcPr>
             <w:tcW w:w="9212" w:type="dxa"/>
             <w:tcBorders>
-              <w:top w:val="single" w:sz="4" w:space="0" w:color="000001"/>
-              <w:left w:val="single" w:sz="4" w:space="0" w:color="000001"/>
-              <w:bottom w:val="single" w:sz="4" w:space="0" w:color="000001"/>
-              <w:right w:val="single" w:sz="4" w:space="0" w:color="000001"/>
+              <w:top w:val="single" w:color="000001" w:sz="4" w:space="0"/>
+              <w:left w:val="single" w:color="000001" w:sz="4" w:space="0"/>
+              <w:bottom w:val="single" w:color="000001" w:sz="4" w:space="0"/>
+              <w:right w:val="single" w:color="000001" w:sz="4" w:space="0"/>
             </w:tcBorders>
             <w:shd w:val="clear" w:color="auto" w:fill="auto"/>
             <w:tcMar>
@@ -3174,12 +3174,12 @@
       <w:tblPr>
         <w:tblW w:w="0" w:type="auto"/>
         <w:tblBorders>
-          <w:top w:val="single" w:sz="4" w:space="0" w:color="000001"/>
-          <w:left w:val="single" w:sz="4" w:space="0" w:color="000001"/>
-          <w:bottom w:val="single" w:sz="4" w:space="0" w:color="000001"/>
-          <w:right w:val="single" w:sz="4" w:space="0" w:color="000001"/>
-          <w:insideH w:val="single" w:sz="4" w:space="0" w:color="000001"/>
-          <w:insideV w:val="single" w:sz="4" w:space="0" w:color="000001"/>
+          <w:top w:val="single" w:color="000001" w:sz="4" w:space="0"/>
+          <w:left w:val="single" w:color="000001" w:sz="4" w:space="0"/>
+          <w:bottom w:val="single" w:color="000001" w:sz="4" w:space="0"/>
+          <w:right w:val="single" w:color="000001" w:sz="4" w:space="0"/>
+          <w:insideH w:val="single" w:color="000001" w:sz="4" w:space="0"/>
+          <w:insideV w:val="single" w:color="000001" w:sz="4" w:space="0"/>
         </w:tblBorders>
         <w:tblLook w:val="04A0" w:firstRow="1" w:lastRow="0" w:firstColumn="1" w:lastColumn="0" w:noHBand="0" w:noVBand="1"/>
       </w:tblPr>
@@ -3191,10 +3191,10 @@
           <w:tcPr>
             <w:tcW w:w="9212" w:type="dxa"/>
             <w:tcBorders>
-              <w:top w:val="single" w:sz="4" w:space="0" w:color="000001"/>
-              <w:left w:val="single" w:sz="4" w:space="0" w:color="000001"/>
-              <w:bottom w:val="single" w:sz="4" w:space="0" w:color="000001"/>
-              <w:right w:val="single" w:sz="4" w:space="0" w:color="000001"/>
+              <w:top w:val="single" w:color="000001" w:sz="4" w:space="0"/>
+              <w:left w:val="single" w:color="000001" w:sz="4" w:space="0"/>
+              <w:bottom w:val="single" w:color="000001" w:sz="4" w:space="0"/>
+              <w:right w:val="single" w:color="000001" w:sz="4" w:space="0"/>
             </w:tcBorders>
             <w:shd w:val="clear" w:color="auto" w:fill="auto"/>
             <w:tcMar>
@@ -3234,10 +3234,10 @@
           <w:tcPr>
             <w:tcW w:w="9212" w:type="dxa"/>
             <w:tcBorders>
-              <w:top w:val="single" w:sz="4" w:space="0" w:color="000001"/>
-              <w:left w:val="single" w:sz="4" w:space="0" w:color="000001"/>
-              <w:bottom w:val="single" w:sz="4" w:space="0" w:color="000001"/>
-              <w:right w:val="single" w:sz="4" w:space="0" w:color="000001"/>
+              <w:top w:val="single" w:color="000001" w:sz="4" w:space="0"/>
+              <w:left w:val="single" w:color="000001" w:sz="4" w:space="0"/>
+              <w:bottom w:val="single" w:color="000001" w:sz="4" w:space="0"/>
+              <w:right w:val="single" w:color="000001" w:sz="4" w:space="0"/>
             </w:tcBorders>
             <w:shd w:val="clear" w:color="auto" w:fill="auto"/>
             <w:tcMar>
@@ -3277,10 +3277,10 @@
           <w:tcPr>
             <w:tcW w:w="9212" w:type="dxa"/>
             <w:tcBorders>
-              <w:top w:val="single" w:sz="4" w:space="0" w:color="000001"/>
-              <w:left w:val="single" w:sz="4" w:space="0" w:color="000001"/>
-              <w:bottom w:val="single" w:sz="4" w:space="0" w:color="000001"/>
-              <w:right w:val="single" w:sz="4" w:space="0" w:color="000001"/>
+              <w:top w:val="single" w:color="000001" w:sz="4" w:space="0"/>
+              <w:left w:val="single" w:color="000001" w:sz="4" w:space="0"/>
+              <w:bottom w:val="single" w:color="000001" w:sz="4" w:space="0"/>
+              <w:right w:val="single" w:color="000001" w:sz="4" w:space="0"/>
             </w:tcBorders>
             <w:shd w:val="clear" w:color="auto" w:fill="auto"/>
             <w:tcMar>
@@ -3316,10 +3316,10 @@
           <w:tcPr>
             <w:tcW w:w="9212" w:type="dxa"/>
             <w:tcBorders>
-              <w:top w:val="single" w:sz="4" w:space="0" w:color="000001"/>
-              <w:left w:val="single" w:sz="4" w:space="0" w:color="000001"/>
-              <w:bottom w:val="single" w:sz="4" w:space="0" w:color="000001"/>
-              <w:right w:val="single" w:sz="4" w:space="0" w:color="000001"/>
+              <w:top w:val="single" w:color="000001" w:sz="4" w:space="0"/>
+              <w:left w:val="single" w:color="000001" w:sz="4" w:space="0"/>
+              <w:bottom w:val="single" w:color="000001" w:sz="4" w:space="0"/>
+              <w:right w:val="single" w:color="000001" w:sz="4" w:space="0"/>
             </w:tcBorders>
             <w:shd w:val="clear" w:color="auto" w:fill="auto"/>
             <w:tcMar>
@@ -3338,16 +3338,131 @@
               <w:t>Organizator wybiera opcję rozpoczęcia nierozpoczętego turnieju.</w:t>
             </w:r>
           </w:p>
-          <w:p>
+          <w:p w14:noSpellErr="1">
             <w:pPr>
               <w:pStyle w:val="Akapitzlist"/>
               <w:numPr>
                 <w:ilvl w:val="0"/>
                 <w:numId w:val="11"/>
               </w:numPr>
-            </w:pPr>
-            <w:r>
+              <w:rPr/>
+            </w:pPr>
+            <w:r>
+              <w:rPr>
+                <w:noProof w:val="0"/>
+                <w:lang w:val="pl-PL"/>
+              </w:rPr>
               <w:t xml:space="preserve">System sprawdza </w:t>
+            </w:r>
+            <w:r>
+              <w:rPr>
+                <w:noProof w:val="0"/>
+                <w:lang w:val="pl-PL"/>
+              </w:rPr>
+              <w:t>kompletność danych.</w:t>
+            </w:r>
+          </w:p>
+          <w:p w14:noSpellErr="1">
+            <w:pPr>
+              <w:pStyle w:val="Akapitzlist"/>
+              <w:numPr>
+                <w:ilvl w:val="0"/>
+                <w:numId w:val="11"/>
+              </w:numPr>
+              <w:rPr/>
+            </w:pPr>
+            <w:r>
+              <w:rPr>
+                <w:noProof w:val="0"/>
+                <w:lang w:val="pl-PL"/>
+              </w:rPr>
+              <w:t>System sprawdza, czy liczba drużyn jest parzysta.</w:t>
+            </w:r>
+          </w:p>
+          <w:p w14:noSpellErr="1">
+            <w:pPr>
+              <w:pStyle w:val="Normalny"/>
+              <w:numPr>
+                <w:ilvl w:val="0"/>
+                <w:numId w:val="11"/>
+              </w:numPr>
+              <w:rPr/>
+            </w:pPr>
+            <w:r>
+              <w:rPr>
+                <w:noProof w:val="0"/>
+                <w:lang w:val="pl-PL"/>
+              </w:rPr>
+              <w:t xml:space="preserve">System </w:t>
+            </w:r>
+            <w:r>
+              <w:rPr>
+                <w:noProof w:val="0"/>
+                <w:lang w:val="pl-PL"/>
+              </w:rPr>
+              <w:t>inicjali</w:t>
+            </w:r>
+            <w:r>
+              <w:rPr>
+                <w:noProof w:val="0"/>
+                <w:lang w:val="pl-PL"/>
+              </w:rPr>
+              <w:t>zuje</w:t>
+            </w:r>
+            <w:r>
+              <w:rPr>
+                <w:noProof w:val="0"/>
+                <w:lang w:val="pl-PL"/>
+              </w:rPr>
+              <w:t xml:space="preserve"> struktury odpowiedzialne za przechowywanie stanu gry.</w:t>
+            </w:r>
+          </w:p>
+          <w:p w14:noSpellErr="1">
+            <w:pPr>
+              <w:pStyle w:val="Normalny"/>
+              <w:numPr>
+                <w:ilvl w:val="0"/>
+                <w:numId w:val="11"/>
+              </w:numPr>
+              <w:rPr/>
+            </w:pPr>
+            <w:r>
+              <w:rPr>
+                <w:noProof w:val="0"/>
+                <w:lang w:val="pl-PL"/>
+              </w:rPr>
+              <w:t>System generuje parowanie dla nowej rundy.</w:t>
+            </w:r>
+          </w:p>
+          <w:p w14:noSpellErr="1">
+            <w:pPr>
+              <w:pStyle w:val="Normalny"/>
+              <w:numPr>
+                <w:ilvl w:val="0"/>
+                <w:numId w:val="11"/>
+              </w:numPr>
+              <w:rPr/>
+            </w:pPr>
+            <w:r>
+              <w:rPr>
+                <w:noProof w:val="0"/>
+                <w:lang w:val="pl-PL"/>
+              </w:rPr>
+              <w:t>S</w:t>
+            </w:r>
+            <w:r>
+              <w:rPr>
+                <w:noProof w:val="0"/>
+                <w:lang w:val="pl-PL"/>
+              </w:rPr>
+              <w:t>ystem umożl</w:t>
+            </w:r>
+            <w:r>
+              <w:rPr>
+                <w:noProof w:val="0"/>
+                <w:lang w:val="pl-PL"/>
+              </w:rPr>
+              <w:t>iwia modyfikowanie wyników nowej rundy oraz wyświetlanie  parowań.</w:t>
             </w:r>
           </w:p>
         </w:tc>
@@ -3360,10 +3475,10 @@
           <w:tcPr>
             <w:tcW w:w="9212" w:type="dxa"/>
             <w:tcBorders>
-              <w:top w:val="single" w:sz="4" w:space="0" w:color="000001"/>
-              <w:left w:val="single" w:sz="4" w:space="0" w:color="000001"/>
-              <w:bottom w:val="single" w:sz="4" w:space="0" w:color="000001"/>
-              <w:right w:val="single" w:sz="4" w:space="0" w:color="000001"/>
+              <w:top w:val="single" w:color="000001" w:sz="4" w:space="0"/>
+              <w:left w:val="single" w:color="000001" w:sz="4" w:space="0"/>
+              <w:bottom w:val="single" w:color="000001" w:sz="4" w:space="0"/>
+              <w:right w:val="single" w:color="000001" w:sz="4" w:space="0"/>
             </w:tcBorders>
             <w:shd w:val="clear" w:color="auto" w:fill="auto"/>
             <w:tcMar>
@@ -3405,39 +3520,44 @@
           <w:tcPr>
             <w:tcW w:w="9212" w:type="dxa"/>
             <w:tcBorders>
-              <w:top w:val="single" w:sz="4" w:space="0" w:color="000001"/>
-              <w:left w:val="single" w:sz="4" w:space="0" w:color="000001"/>
-              <w:bottom w:val="single" w:sz="4" w:space="0" w:color="000001"/>
-              <w:right w:val="single" w:sz="4" w:space="0" w:color="000001"/>
+              <w:top w:val="single" w:color="000001" w:sz="4" w:space="0"/>
+              <w:left w:val="single" w:color="000001" w:sz="4" w:space="0"/>
+              <w:bottom w:val="single" w:color="000001" w:sz="4" w:space="0"/>
+              <w:right w:val="single" w:color="000001" w:sz="4" w:space="0"/>
             </w:tcBorders>
             <w:shd w:val="clear" w:color="auto" w:fill="auto"/>
             <w:tcMar>
               <w:left w:w="108" w:type="dxa"/>
             </w:tcMar>
           </w:tcPr>
-          <w:p>
-            <w:pPr>
+          <w:p w14:noSpellErr="1">
+            <w:pPr>
+              <w:pStyle w:val="Akapitzlist"/>
+              <w:ind w:left="709"/>
+            </w:pPr>
+            <w:r>
               <w:rPr>
                 <w:lang w:val="pl-PL"/>
               </w:rPr>
-            </w:pPr>
+              <w:t>2</w:t>
+            </w:r>
             <w:r>
               <w:rPr>
                 <w:lang w:val="pl-PL"/>
               </w:rPr>
-              <w:t>3A:</w:t>
+              <w:t>A:</w:t>
             </w:r>
             <w:r>
               <w:rPr>
                 <w:lang w:val="pl-PL"/>
               </w:rPr>
-              <w:t xml:space="preserve"> Organizator wybiera plik o niepoprawnym </w:t>
+              <w:t xml:space="preserve"> </w:t>
             </w:r>
             <w:r>
               <w:rPr>
                 <w:lang w:val="pl-PL"/>
               </w:rPr>
-              <w:t>formacie:</w:t>
+              <w:t>System stwierdza niekompletność danych:</w:t>
             </w:r>
           </w:p>
           <w:p>
@@ -3445,11 +3565,13 @@
               <w:pStyle w:val="Akapitzlist"/>
               <w:numPr>
                 <w:ilvl w:val="0"/>
-                <w:numId w:val="13"/>
-              </w:numPr>
-            </w:pPr>
-            <w:r>
-              <w:t>System wyświetla komunikat o błędzie.</w:t>
+                <w:numId w:val="24"/>
+              </w:numPr>
+              <w:rPr/>
+            </w:pPr>
+            <w:r>
+              <w:rPr/>
+              <w:t>System wyświetla komunikat o niekompletności wprowadzonych danych.</w:t>
             </w:r>
           </w:p>
           <w:p>
@@ -3457,68 +3579,70 @@
               <w:pStyle w:val="Akapitzlist"/>
               <w:numPr>
                 <w:ilvl w:val="0"/>
-                <w:numId w:val="13"/>
-              </w:numPr>
-            </w:pPr>
-            <w:r>
-              <w:t>System wyświetla poprzedni widok.</w:t>
-            </w:r>
-          </w:p>
-          <w:p>
-            <w:pPr>
+                <w:numId w:val="24"/>
+              </w:numPr>
+              <w:rPr/>
+            </w:pPr>
+            <w:r>
+              <w:rPr/>
+              <w:t>System wraca do poprzedniego widoku.</w:t>
+            </w:r>
+          </w:p>
+          <w:p>
+            <w:pPr>
+              <w:pStyle w:val="Akapitzlist"/>
+              <w:ind w:left="709"/>
+            </w:pPr>
+          </w:p>
+          <w:p>
+            <w:pPr>
+              <w:pStyle w:val="Akapitzlist"/>
+              <w:ind w:left="709"/>
+            </w:pPr>
+            <w:r>
               <w:rPr>
                 <w:lang w:val="pl-PL"/>
               </w:rPr>
+              <w:t>3A: System stwierdza nieparzystą liczbę drużyn:</w:t>
+            </w:r>
+          </w:p>
+          <w:p w14:noSpellErr="1">
+            <w:pPr>
+              <w:pStyle w:val="Akapitzlist"/>
+              <w:numPr>
+                <w:ilvl w:val="0"/>
+                <w:numId w:val="23"/>
+              </w:numPr>
+              <w:rPr/>
             </w:pPr>
             <w:r>
               <w:rPr>
                 <w:lang w:val="pl-PL"/>
               </w:rPr>
-              <w:t>3B:</w:t>
-            </w:r>
+              <w:t>System dodaje 1 "sztuczną" drużynę, aby móc przeprowadzić parowanie.</w:t>
+            </w:r>
+          </w:p>
+          <w:p w14:noSpellErr="1">
+            <w:pPr>
+              <w:pStyle w:val="Akapitzlist"/>
+              <w:numPr>
+                <w:ilvl w:val="0"/>
+                <w:numId w:val="23"/>
+              </w:numPr>
+              <w:rPr/>
+            </w:pPr>
             <w:r>
               <w:rPr>
                 <w:lang w:val="pl-PL"/>
               </w:rPr>
-              <w:t xml:space="preserve"> Organizator rezygnuje z wyboru pliku:</w:t>
-            </w:r>
-          </w:p>
-          <w:p>
-            <w:pPr>
-              <w:pStyle w:val="Akapitzlist"/>
-              <w:numPr>
-                <w:ilvl w:val="0"/>
-                <w:numId w:val="14"/>
-              </w:numPr>
-            </w:pPr>
-            <w:r>
-              <w:t>Organizator wybiera opcję anulowania otwarcia pliku.</w:t>
-            </w:r>
-          </w:p>
-          <w:p>
-            <w:pPr>
-              <w:pStyle w:val="Akapitzlist"/>
-              <w:numPr>
-                <w:ilvl w:val="0"/>
-                <w:numId w:val="14"/>
-              </w:numPr>
-            </w:pPr>
-            <w:r>
-              <w:lastRenderedPageBreak/>
-              <w:t>System wyświetla menu główne.</w:t>
-            </w:r>
-          </w:p>
-          <w:p>
-            <w:pPr>
-              <w:pStyle w:val="Akapitzlist"/>
-              <w:numPr>
-                <w:ilvl w:val="0"/>
-                <w:numId w:val="14"/>
-              </w:numPr>
-            </w:pPr>
-            <w:r>
-              <w:t>Koniec przypadku użycia.</w:t>
-            </w:r>
+              <w:t>Przejdź do punktu 4.</w:t>
+            </w:r>
+          </w:p>
+          <w:p w14:noSpellErr="1">
+            <w:pPr>
+              <w:pStyle w:val="Akapitzlist"/>
+              <w:ind w:left="709"/>
+            </w:pPr>
           </w:p>
         </w:tc>
       </w:tr>
@@ -3535,12 +3659,12 @@
       <w:tblPr>
         <w:tblW w:w="0" w:type="auto"/>
         <w:tblBorders>
-          <w:top w:val="single" w:sz="4" w:space="0" w:color="000001"/>
-          <w:left w:val="single" w:sz="4" w:space="0" w:color="000001"/>
-          <w:bottom w:val="single" w:sz="4" w:space="0" w:color="000001"/>
-          <w:right w:val="single" w:sz="4" w:space="0" w:color="000001"/>
-          <w:insideH w:val="single" w:sz="4" w:space="0" w:color="000001"/>
-          <w:insideV w:val="single" w:sz="4" w:space="0" w:color="000001"/>
+          <w:top w:val="single" w:color="000001" w:sz="4" w:space="0"/>
+          <w:left w:val="single" w:color="000001" w:sz="4" w:space="0"/>
+          <w:bottom w:val="single" w:color="000001" w:sz="4" w:space="0"/>
+          <w:right w:val="single" w:color="000001" w:sz="4" w:space="0"/>
+          <w:insideH w:val="single" w:color="000001" w:sz="4" w:space="0"/>
+          <w:insideV w:val="single" w:color="000001" w:sz="4" w:space="0"/>
         </w:tblBorders>
         <w:tblLook w:val="04A0" w:firstRow="1" w:lastRow="0" w:firstColumn="1" w:lastColumn="0" w:noHBand="0" w:noVBand="1"/>
       </w:tblPr>
@@ -3552,10 +3676,10 @@
           <w:tcPr>
             <w:tcW w:w="9212" w:type="dxa"/>
             <w:tcBorders>
-              <w:top w:val="single" w:sz="4" w:space="0" w:color="000001"/>
-              <w:left w:val="single" w:sz="4" w:space="0" w:color="000001"/>
-              <w:bottom w:val="single" w:sz="4" w:space="0" w:color="000001"/>
-              <w:right w:val="single" w:sz="4" w:space="0" w:color="000001"/>
+              <w:top w:val="single" w:color="000001" w:sz="4" w:space="0"/>
+              <w:left w:val="single" w:color="000001" w:sz="4" w:space="0"/>
+              <w:bottom w:val="single" w:color="000001" w:sz="4" w:space="0"/>
+              <w:right w:val="single" w:color="000001" w:sz="4" w:space="0"/>
             </w:tcBorders>
             <w:shd w:val="clear" w:color="auto" w:fill="auto"/>
             <w:tcMar>
@@ -3619,10 +3743,10 @@
           <w:tcPr>
             <w:tcW w:w="9212" w:type="dxa"/>
             <w:tcBorders>
-              <w:top w:val="single" w:sz="4" w:space="0" w:color="000001"/>
-              <w:left w:val="single" w:sz="4" w:space="0" w:color="000001"/>
-              <w:bottom w:val="single" w:sz="4" w:space="0" w:color="000001"/>
-              <w:right w:val="single" w:sz="4" w:space="0" w:color="000001"/>
+              <w:top w:val="single" w:color="000001" w:sz="4" w:space="0"/>
+              <w:left w:val="single" w:color="000001" w:sz="4" w:space="0"/>
+              <w:bottom w:val="single" w:color="000001" w:sz="4" w:space="0"/>
+              <w:right w:val="single" w:color="000001" w:sz="4" w:space="0"/>
             </w:tcBorders>
             <w:shd w:val="clear" w:color="auto" w:fill="auto"/>
             <w:tcMar>
@@ -3662,10 +3786,10 @@
           <w:tcPr>
             <w:tcW w:w="9212" w:type="dxa"/>
             <w:tcBorders>
-              <w:top w:val="single" w:sz="4" w:space="0" w:color="000001"/>
-              <w:left w:val="single" w:sz="4" w:space="0" w:color="000001"/>
-              <w:bottom w:val="single" w:sz="4" w:space="0" w:color="000001"/>
-              <w:right w:val="single" w:sz="4" w:space="0" w:color="000001"/>
+              <w:top w:val="single" w:color="000001" w:sz="4" w:space="0"/>
+              <w:left w:val="single" w:color="000001" w:sz="4" w:space="0"/>
+              <w:bottom w:val="single" w:color="000001" w:sz="4" w:space="0"/>
+              <w:right w:val="single" w:color="000001" w:sz="4" w:space="0"/>
             </w:tcBorders>
             <w:shd w:val="clear" w:color="auto" w:fill="auto"/>
             <w:tcMar>
@@ -3701,10 +3825,10 @@
           <w:tcPr>
             <w:tcW w:w="9212" w:type="dxa"/>
             <w:tcBorders>
-              <w:top w:val="single" w:sz="4" w:space="0" w:color="000001"/>
-              <w:left w:val="single" w:sz="4" w:space="0" w:color="000001"/>
-              <w:bottom w:val="single" w:sz="4" w:space="0" w:color="000001"/>
-              <w:right w:val="single" w:sz="4" w:space="0" w:color="000001"/>
+              <w:top w:val="single" w:color="000001" w:sz="4" w:space="0"/>
+              <w:left w:val="single" w:color="000001" w:sz="4" w:space="0"/>
+              <w:bottom w:val="single" w:color="000001" w:sz="4" w:space="0"/>
+              <w:right w:val="single" w:color="000001" w:sz="4" w:space="0"/>
             </w:tcBorders>
             <w:shd w:val="clear" w:color="auto" w:fill="auto"/>
             <w:tcMar>
@@ -3820,10 +3944,10 @@
           <w:tcPr>
             <w:tcW w:w="9212" w:type="dxa"/>
             <w:tcBorders>
-              <w:top w:val="single" w:sz="4" w:space="0" w:color="000001"/>
-              <w:left w:val="single" w:sz="4" w:space="0" w:color="000001"/>
-              <w:bottom w:val="single" w:sz="4" w:space="0" w:color="000001"/>
-              <w:right w:val="single" w:sz="4" w:space="0" w:color="000001"/>
+              <w:top w:val="single" w:color="000001" w:sz="4" w:space="0"/>
+              <w:left w:val="single" w:color="000001" w:sz="4" w:space="0"/>
+              <w:bottom w:val="single" w:color="000001" w:sz="4" w:space="0"/>
+              <w:right w:val="single" w:color="000001" w:sz="4" w:space="0"/>
             </w:tcBorders>
             <w:shd w:val="clear" w:color="auto" w:fill="auto"/>
             <w:tcMar>
@@ -3865,10 +3989,10 @@
           <w:tcPr>
             <w:tcW w:w="9212" w:type="dxa"/>
             <w:tcBorders>
-              <w:top w:val="single" w:sz="4" w:space="0" w:color="000001"/>
-              <w:left w:val="single" w:sz="4" w:space="0" w:color="000001"/>
-              <w:bottom w:val="single" w:sz="4" w:space="0" w:color="000001"/>
-              <w:right w:val="single" w:sz="4" w:space="0" w:color="000001"/>
+              <w:top w:val="single" w:color="000001" w:sz="4" w:space="0"/>
+              <w:left w:val="single" w:color="000001" w:sz="4" w:space="0"/>
+              <w:bottom w:val="single" w:color="000001" w:sz="4" w:space="0"/>
+              <w:right w:val="single" w:color="000001" w:sz="4" w:space="0"/>
             </w:tcBorders>
             <w:shd w:val="clear" w:color="auto" w:fill="auto"/>
             <w:tcMar>
@@ -4031,12 +4155,12 @@
       <w:tblPr>
         <w:tblW w:w="0" w:type="auto"/>
         <w:tblBorders>
-          <w:top w:val="single" w:sz="4" w:space="0" w:color="000001"/>
-          <w:left w:val="single" w:sz="4" w:space="0" w:color="000001"/>
-          <w:bottom w:val="single" w:sz="4" w:space="0" w:color="000001"/>
-          <w:right w:val="single" w:sz="4" w:space="0" w:color="000001"/>
-          <w:insideH w:val="single" w:sz="4" w:space="0" w:color="000001"/>
-          <w:insideV w:val="single" w:sz="4" w:space="0" w:color="000001"/>
+          <w:top w:val="single" w:color="000001" w:sz="4" w:space="0"/>
+          <w:left w:val="single" w:color="000001" w:sz="4" w:space="0"/>
+          <w:bottom w:val="single" w:color="000001" w:sz="4" w:space="0"/>
+          <w:right w:val="single" w:color="000001" w:sz="4" w:space="0"/>
+          <w:insideH w:val="single" w:color="000001" w:sz="4" w:space="0"/>
+          <w:insideV w:val="single" w:color="000001" w:sz="4" w:space="0"/>
         </w:tblBorders>
         <w:tblLook w:val="04A0" w:firstRow="1" w:lastRow="0" w:firstColumn="1" w:lastColumn="0" w:noHBand="0" w:noVBand="1"/>
       </w:tblPr>
@@ -4048,10 +4172,10 @@
           <w:tcPr>
             <w:tcW w:w="9212" w:type="dxa"/>
             <w:tcBorders>
-              <w:top w:val="single" w:sz="4" w:space="0" w:color="000001"/>
-              <w:left w:val="single" w:sz="4" w:space="0" w:color="000001"/>
-              <w:bottom w:val="single" w:sz="4" w:space="0" w:color="000001"/>
-              <w:right w:val="single" w:sz="4" w:space="0" w:color="000001"/>
+              <w:top w:val="single" w:color="000001" w:sz="4" w:space="0"/>
+              <w:left w:val="single" w:color="000001" w:sz="4" w:space="0"/>
+              <w:bottom w:val="single" w:color="000001" w:sz="4" w:space="0"/>
+              <w:right w:val="single" w:color="000001" w:sz="4" w:space="0"/>
             </w:tcBorders>
             <w:shd w:val="clear" w:color="auto" w:fill="auto"/>
             <w:tcMar>
@@ -4099,10 +4223,10 @@
           <w:tcPr>
             <w:tcW w:w="9212" w:type="dxa"/>
             <w:tcBorders>
-              <w:top w:val="single" w:sz="4" w:space="0" w:color="000001"/>
-              <w:left w:val="single" w:sz="4" w:space="0" w:color="000001"/>
-              <w:bottom w:val="single" w:sz="4" w:space="0" w:color="000001"/>
-              <w:right w:val="single" w:sz="4" w:space="0" w:color="000001"/>
+              <w:top w:val="single" w:color="000001" w:sz="4" w:space="0"/>
+              <w:left w:val="single" w:color="000001" w:sz="4" w:space="0"/>
+              <w:bottom w:val="single" w:color="000001" w:sz="4" w:space="0"/>
+              <w:right w:val="single" w:color="000001" w:sz="4" w:space="0"/>
             </w:tcBorders>
             <w:shd w:val="clear" w:color="auto" w:fill="auto"/>
             <w:tcMar>
@@ -4142,10 +4266,10 @@
           <w:tcPr>
             <w:tcW w:w="9212" w:type="dxa"/>
             <w:tcBorders>
-              <w:top w:val="single" w:sz="4" w:space="0" w:color="000001"/>
-              <w:left w:val="single" w:sz="4" w:space="0" w:color="000001"/>
-              <w:bottom w:val="single" w:sz="4" w:space="0" w:color="000001"/>
-              <w:right w:val="single" w:sz="4" w:space="0" w:color="000001"/>
+              <w:top w:val="single" w:color="000001" w:sz="4" w:space="0"/>
+              <w:left w:val="single" w:color="000001" w:sz="4" w:space="0"/>
+              <w:bottom w:val="single" w:color="000001" w:sz="4" w:space="0"/>
+              <w:right w:val="single" w:color="000001" w:sz="4" w:space="0"/>
             </w:tcBorders>
             <w:shd w:val="clear" w:color="auto" w:fill="auto"/>
             <w:tcMar>
@@ -4181,10 +4305,10 @@
           <w:tcPr>
             <w:tcW w:w="9212" w:type="dxa"/>
             <w:tcBorders>
-              <w:top w:val="single" w:sz="4" w:space="0" w:color="000001"/>
-              <w:left w:val="single" w:sz="4" w:space="0" w:color="000001"/>
-              <w:bottom w:val="single" w:sz="4" w:space="0" w:color="000001"/>
-              <w:right w:val="single" w:sz="4" w:space="0" w:color="000001"/>
+              <w:top w:val="single" w:color="000001" w:sz="4" w:space="0"/>
+              <w:left w:val="single" w:color="000001" w:sz="4" w:space="0"/>
+              <w:bottom w:val="single" w:color="000001" w:sz="4" w:space="0"/>
+              <w:right w:val="single" w:color="000001" w:sz="4" w:space="0"/>
             </w:tcBorders>
             <w:shd w:val="clear" w:color="auto" w:fill="auto"/>
             <w:tcMar>
@@ -4260,10 +4384,10 @@
           <w:tcPr>
             <w:tcW w:w="9212" w:type="dxa"/>
             <w:tcBorders>
-              <w:top w:val="single" w:sz="4" w:space="0" w:color="000001"/>
-              <w:left w:val="single" w:sz="4" w:space="0" w:color="000001"/>
-              <w:bottom w:val="single" w:sz="4" w:space="0" w:color="000001"/>
-              <w:right w:val="single" w:sz="4" w:space="0" w:color="000001"/>
+              <w:top w:val="single" w:color="000001" w:sz="4" w:space="0"/>
+              <w:left w:val="single" w:color="000001" w:sz="4" w:space="0"/>
+              <w:bottom w:val="single" w:color="000001" w:sz="4" w:space="0"/>
+              <w:right w:val="single" w:color="000001" w:sz="4" w:space="0"/>
             </w:tcBorders>
             <w:shd w:val="clear" w:color="auto" w:fill="auto"/>
             <w:tcMar>
@@ -4305,10 +4429,10 @@
           <w:tcPr>
             <w:tcW w:w="9212" w:type="dxa"/>
             <w:tcBorders>
-              <w:top w:val="single" w:sz="4" w:space="0" w:color="000001"/>
-              <w:left w:val="single" w:sz="4" w:space="0" w:color="000001"/>
-              <w:bottom w:val="single" w:sz="4" w:space="0" w:color="000001"/>
-              <w:right w:val="single" w:sz="4" w:space="0" w:color="000001"/>
+              <w:top w:val="single" w:color="000001" w:sz="4" w:space="0"/>
+              <w:left w:val="single" w:color="000001" w:sz="4" w:space="0"/>
+              <w:bottom w:val="single" w:color="000001" w:sz="4" w:space="0"/>
+              <w:right w:val="single" w:color="000001" w:sz="4" w:space="0"/>
             </w:tcBorders>
             <w:shd w:val="clear" w:color="auto" w:fill="auto"/>
             <w:tcMar>
@@ -4432,12 +4556,12 @@
       <w:tblPr>
         <w:tblW w:w="0" w:type="auto"/>
         <w:tblBorders>
-          <w:top w:val="single" w:sz="4" w:space="0" w:color="000001"/>
-          <w:left w:val="single" w:sz="4" w:space="0" w:color="000001"/>
-          <w:bottom w:val="single" w:sz="4" w:space="0" w:color="000001"/>
-          <w:right w:val="single" w:sz="4" w:space="0" w:color="000001"/>
-          <w:insideH w:val="single" w:sz="4" w:space="0" w:color="000001"/>
-          <w:insideV w:val="single" w:sz="4" w:space="0" w:color="000001"/>
+          <w:top w:val="single" w:color="000001" w:sz="4" w:space="0"/>
+          <w:left w:val="single" w:color="000001" w:sz="4" w:space="0"/>
+          <w:bottom w:val="single" w:color="000001" w:sz="4" w:space="0"/>
+          <w:right w:val="single" w:color="000001" w:sz="4" w:space="0"/>
+          <w:insideH w:val="single" w:color="000001" w:sz="4" w:space="0"/>
+          <w:insideV w:val="single" w:color="000001" w:sz="4" w:space="0"/>
         </w:tblBorders>
         <w:tblLook w:val="04A0" w:firstRow="1" w:lastRow="0" w:firstColumn="1" w:lastColumn="0" w:noHBand="0" w:noVBand="1"/>
       </w:tblPr>
@@ -4449,10 +4573,10 @@
           <w:tcPr>
             <w:tcW w:w="9212" w:type="dxa"/>
             <w:tcBorders>
-              <w:top w:val="single" w:sz="4" w:space="0" w:color="000001"/>
-              <w:left w:val="single" w:sz="4" w:space="0" w:color="000001"/>
-              <w:bottom w:val="single" w:sz="4" w:space="0" w:color="000001"/>
-              <w:right w:val="single" w:sz="4" w:space="0" w:color="000001"/>
+              <w:top w:val="single" w:color="000001" w:sz="4" w:space="0"/>
+              <w:left w:val="single" w:color="000001" w:sz="4" w:space="0"/>
+              <w:bottom w:val="single" w:color="000001" w:sz="4" w:space="0"/>
+              <w:right w:val="single" w:color="000001" w:sz="4" w:space="0"/>
             </w:tcBorders>
             <w:shd w:val="clear" w:color="auto" w:fill="auto"/>
             <w:tcMar>
@@ -4492,10 +4616,10 @@
           <w:tcPr>
             <w:tcW w:w="9212" w:type="dxa"/>
             <w:tcBorders>
-              <w:top w:val="single" w:sz="4" w:space="0" w:color="000001"/>
-              <w:left w:val="single" w:sz="4" w:space="0" w:color="000001"/>
-              <w:bottom w:val="single" w:sz="4" w:space="0" w:color="000001"/>
-              <w:right w:val="single" w:sz="4" w:space="0" w:color="000001"/>
+              <w:top w:val="single" w:color="000001" w:sz="4" w:space="0"/>
+              <w:left w:val="single" w:color="000001" w:sz="4" w:space="0"/>
+              <w:bottom w:val="single" w:color="000001" w:sz="4" w:space="0"/>
+              <w:right w:val="single" w:color="000001" w:sz="4" w:space="0"/>
             </w:tcBorders>
             <w:shd w:val="clear" w:color="auto" w:fill="auto"/>
             <w:tcMar>
@@ -4535,10 +4659,10 @@
           <w:tcPr>
             <w:tcW w:w="9212" w:type="dxa"/>
             <w:tcBorders>
-              <w:top w:val="single" w:sz="4" w:space="0" w:color="000001"/>
-              <w:left w:val="single" w:sz="4" w:space="0" w:color="000001"/>
-              <w:bottom w:val="single" w:sz="4" w:space="0" w:color="000001"/>
-              <w:right w:val="single" w:sz="4" w:space="0" w:color="000001"/>
+              <w:top w:val="single" w:color="000001" w:sz="4" w:space="0"/>
+              <w:left w:val="single" w:color="000001" w:sz="4" w:space="0"/>
+              <w:bottom w:val="single" w:color="000001" w:sz="4" w:space="0"/>
+              <w:right w:val="single" w:color="000001" w:sz="4" w:space="0"/>
             </w:tcBorders>
             <w:shd w:val="clear" w:color="auto" w:fill="auto"/>
             <w:tcMar>
@@ -4574,10 +4698,10 @@
           <w:tcPr>
             <w:tcW w:w="9212" w:type="dxa"/>
             <w:tcBorders>
-              <w:top w:val="single" w:sz="4" w:space="0" w:color="000001"/>
-              <w:left w:val="single" w:sz="4" w:space="0" w:color="000001"/>
-              <w:bottom w:val="single" w:sz="4" w:space="0" w:color="000001"/>
-              <w:right w:val="single" w:sz="4" w:space="0" w:color="000001"/>
+              <w:top w:val="single" w:color="000001" w:sz="4" w:space="0"/>
+              <w:left w:val="single" w:color="000001" w:sz="4" w:space="0"/>
+              <w:bottom w:val="single" w:color="000001" w:sz="4" w:space="0"/>
+              <w:right w:val="single" w:color="000001" w:sz="4" w:space="0"/>
             </w:tcBorders>
             <w:shd w:val="clear" w:color="auto" w:fill="auto"/>
             <w:tcMar>
@@ -4655,10 +4779,10 @@
           <w:tcPr>
             <w:tcW w:w="9212" w:type="dxa"/>
             <w:tcBorders>
-              <w:top w:val="single" w:sz="4" w:space="0" w:color="000001"/>
-              <w:left w:val="single" w:sz="4" w:space="0" w:color="000001"/>
-              <w:bottom w:val="single" w:sz="4" w:space="0" w:color="000001"/>
-              <w:right w:val="single" w:sz="4" w:space="0" w:color="000001"/>
+              <w:top w:val="single" w:color="000001" w:sz="4" w:space="0"/>
+              <w:left w:val="single" w:color="000001" w:sz="4" w:space="0"/>
+              <w:bottom w:val="single" w:color="000001" w:sz="4" w:space="0"/>
+              <w:right w:val="single" w:color="000001" w:sz="4" w:space="0"/>
             </w:tcBorders>
             <w:shd w:val="clear" w:color="auto" w:fill="auto"/>
             <w:tcMar>
@@ -4692,10 +4816,10 @@
           <w:tcPr>
             <w:tcW w:w="9212" w:type="dxa"/>
             <w:tcBorders>
-              <w:top w:val="single" w:sz="4" w:space="0" w:color="000001"/>
-              <w:left w:val="single" w:sz="4" w:space="0" w:color="000001"/>
-              <w:bottom w:val="single" w:sz="4" w:space="0" w:color="000001"/>
-              <w:right w:val="single" w:sz="4" w:space="0" w:color="000001"/>
+              <w:top w:val="single" w:color="000001" w:sz="4" w:space="0"/>
+              <w:left w:val="single" w:color="000001" w:sz="4" w:space="0"/>
+              <w:bottom w:val="single" w:color="000001" w:sz="4" w:space="0"/>
+              <w:right w:val="single" w:color="000001" w:sz="4" w:space="0"/>
             </w:tcBorders>
             <w:shd w:val="clear" w:color="auto" w:fill="auto"/>
             <w:tcMar>
@@ -4892,12 +5016,12 @@
       <w:tblPr>
         <w:tblW w:w="0" w:type="auto"/>
         <w:tblBorders>
-          <w:top w:val="single" w:sz="4" w:space="0" w:color="000001"/>
-          <w:left w:val="single" w:sz="4" w:space="0" w:color="000001"/>
-          <w:bottom w:val="single" w:sz="4" w:space="0" w:color="000001"/>
-          <w:right w:val="single" w:sz="4" w:space="0" w:color="000001"/>
-          <w:insideH w:val="single" w:sz="4" w:space="0" w:color="000001"/>
-          <w:insideV w:val="single" w:sz="4" w:space="0" w:color="000001"/>
+          <w:top w:val="single" w:color="000001" w:sz="4" w:space="0"/>
+          <w:left w:val="single" w:color="000001" w:sz="4" w:space="0"/>
+          <w:bottom w:val="single" w:color="000001" w:sz="4" w:space="0"/>
+          <w:right w:val="single" w:color="000001" w:sz="4" w:space="0"/>
+          <w:insideH w:val="single" w:color="000001" w:sz="4" w:space="0"/>
+          <w:insideV w:val="single" w:color="000001" w:sz="4" w:space="0"/>
         </w:tblBorders>
         <w:tblLook w:val="04A0" w:firstRow="1" w:lastRow="0" w:firstColumn="1" w:lastColumn="0" w:noHBand="0" w:noVBand="1"/>
       </w:tblPr>
@@ -4909,10 +5033,10 @@
           <w:tcPr>
             <w:tcW w:w="9212" w:type="dxa"/>
             <w:tcBorders>
-              <w:top w:val="single" w:sz="4" w:space="0" w:color="000001"/>
-              <w:left w:val="single" w:sz="4" w:space="0" w:color="000001"/>
-              <w:bottom w:val="single" w:sz="4" w:space="0" w:color="000001"/>
-              <w:right w:val="single" w:sz="4" w:space="0" w:color="000001"/>
+              <w:top w:val="single" w:color="000001" w:sz="4" w:space="0"/>
+              <w:left w:val="single" w:color="000001" w:sz="4" w:space="0"/>
+              <w:bottom w:val="single" w:color="000001" w:sz="4" w:space="0"/>
+              <w:right w:val="single" w:color="000001" w:sz="4" w:space="0"/>
             </w:tcBorders>
             <w:shd w:val="clear" w:color="auto" w:fill="auto"/>
             <w:tcMar>
@@ -4960,10 +5084,10 @@
           <w:tcPr>
             <w:tcW w:w="9212" w:type="dxa"/>
             <w:tcBorders>
-              <w:top w:val="single" w:sz="4" w:space="0" w:color="000001"/>
-              <w:left w:val="single" w:sz="4" w:space="0" w:color="000001"/>
-              <w:bottom w:val="single" w:sz="4" w:space="0" w:color="000001"/>
-              <w:right w:val="single" w:sz="4" w:space="0" w:color="000001"/>
+              <w:top w:val="single" w:color="000001" w:sz="4" w:space="0"/>
+              <w:left w:val="single" w:color="000001" w:sz="4" w:space="0"/>
+              <w:bottom w:val="single" w:color="000001" w:sz="4" w:space="0"/>
+              <w:right w:val="single" w:color="000001" w:sz="4" w:space="0"/>
             </w:tcBorders>
             <w:shd w:val="clear" w:color="auto" w:fill="auto"/>
             <w:tcMar>
@@ -5003,10 +5127,10 @@
           <w:tcPr>
             <w:tcW w:w="9212" w:type="dxa"/>
             <w:tcBorders>
-              <w:top w:val="single" w:sz="4" w:space="0" w:color="000001"/>
-              <w:left w:val="single" w:sz="4" w:space="0" w:color="000001"/>
-              <w:bottom w:val="single" w:sz="4" w:space="0" w:color="000001"/>
-              <w:right w:val="single" w:sz="4" w:space="0" w:color="000001"/>
+              <w:top w:val="single" w:color="000001" w:sz="4" w:space="0"/>
+              <w:left w:val="single" w:color="000001" w:sz="4" w:space="0"/>
+              <w:bottom w:val="single" w:color="000001" w:sz="4" w:space="0"/>
+              <w:right w:val="single" w:color="000001" w:sz="4" w:space="0"/>
             </w:tcBorders>
             <w:shd w:val="clear" w:color="auto" w:fill="auto"/>
             <w:tcMar>
@@ -5042,10 +5166,10 @@
           <w:tcPr>
             <w:tcW w:w="9212" w:type="dxa"/>
             <w:tcBorders>
-              <w:top w:val="single" w:sz="4" w:space="0" w:color="000001"/>
-              <w:left w:val="single" w:sz="4" w:space="0" w:color="000001"/>
-              <w:bottom w:val="single" w:sz="4" w:space="0" w:color="000001"/>
-              <w:right w:val="single" w:sz="4" w:space="0" w:color="000001"/>
+              <w:top w:val="single" w:color="000001" w:sz="4" w:space="0"/>
+              <w:left w:val="single" w:color="000001" w:sz="4" w:space="0"/>
+              <w:bottom w:val="single" w:color="000001" w:sz="4" w:space="0"/>
+              <w:right w:val="single" w:color="000001" w:sz="4" w:space="0"/>
             </w:tcBorders>
             <w:shd w:val="clear" w:color="auto" w:fill="auto"/>
             <w:tcMar>
@@ -5214,10 +5338,10 @@
           <w:tcPr>
             <w:tcW w:w="9212" w:type="dxa"/>
             <w:tcBorders>
-              <w:top w:val="single" w:sz="4" w:space="0" w:color="000001"/>
-              <w:left w:val="single" w:sz="4" w:space="0" w:color="000001"/>
-              <w:bottom w:val="single" w:sz="4" w:space="0" w:color="000001"/>
-              <w:right w:val="single" w:sz="4" w:space="0" w:color="000001"/>
+              <w:top w:val="single" w:color="000001" w:sz="4" w:space="0"/>
+              <w:left w:val="single" w:color="000001" w:sz="4" w:space="0"/>
+              <w:bottom w:val="single" w:color="000001" w:sz="4" w:space="0"/>
+              <w:right w:val="single" w:color="000001" w:sz="4" w:space="0"/>
             </w:tcBorders>
             <w:shd w:val="clear" w:color="auto" w:fill="auto"/>
             <w:tcMar>
@@ -5248,10 +5372,10 @@
           <w:tcPr>
             <w:tcW w:w="9212" w:type="dxa"/>
             <w:tcBorders>
-              <w:top w:val="single" w:sz="4" w:space="0" w:color="000001"/>
-              <w:left w:val="single" w:sz="4" w:space="0" w:color="000001"/>
-              <w:bottom w:val="single" w:sz="4" w:space="0" w:color="000001"/>
-              <w:right w:val="single" w:sz="4" w:space="0" w:color="000001"/>
+              <w:top w:val="single" w:color="000001" w:sz="4" w:space="0"/>
+              <w:left w:val="single" w:color="000001" w:sz="4" w:space="0"/>
+              <w:bottom w:val="single" w:color="000001" w:sz="4" w:space="0"/>
+              <w:right w:val="single" w:color="000001" w:sz="4" w:space="0"/>
             </w:tcBorders>
             <w:shd w:val="clear" w:color="auto" w:fill="auto"/>
             <w:tcMar>
@@ -5283,12 +5407,12 @@
       <w:tblPr>
         <w:tblW w:w="0" w:type="auto"/>
         <w:tblBorders>
-          <w:top w:val="single" w:sz="4" w:space="0" w:color="000001"/>
-          <w:left w:val="single" w:sz="4" w:space="0" w:color="000001"/>
-          <w:bottom w:val="single" w:sz="4" w:space="0" w:color="000001"/>
-          <w:right w:val="single" w:sz="4" w:space="0" w:color="000001"/>
-          <w:insideH w:val="single" w:sz="4" w:space="0" w:color="000001"/>
-          <w:insideV w:val="single" w:sz="4" w:space="0" w:color="000001"/>
+          <w:top w:val="single" w:color="000001" w:sz="4" w:space="0"/>
+          <w:left w:val="single" w:color="000001" w:sz="4" w:space="0"/>
+          <w:bottom w:val="single" w:color="000001" w:sz="4" w:space="0"/>
+          <w:right w:val="single" w:color="000001" w:sz="4" w:space="0"/>
+          <w:insideH w:val="single" w:color="000001" w:sz="4" w:space="0"/>
+          <w:insideV w:val="single" w:color="000001" w:sz="4" w:space="0"/>
         </w:tblBorders>
         <w:tblLook w:val="04A0" w:firstRow="1" w:lastRow="0" w:firstColumn="1" w:lastColumn="0" w:noHBand="0" w:noVBand="1"/>
       </w:tblPr>
@@ -5300,10 +5424,10 @@
           <w:tcPr>
             <w:tcW w:w="9212" w:type="dxa"/>
             <w:tcBorders>
-              <w:top w:val="single" w:sz="4" w:space="0" w:color="000001"/>
-              <w:left w:val="single" w:sz="4" w:space="0" w:color="000001"/>
-              <w:bottom w:val="single" w:sz="4" w:space="0" w:color="000001"/>
-              <w:right w:val="single" w:sz="4" w:space="0" w:color="000001"/>
+              <w:top w:val="single" w:color="000001" w:sz="4" w:space="0"/>
+              <w:left w:val="single" w:color="000001" w:sz="4" w:space="0"/>
+              <w:bottom w:val="single" w:color="000001" w:sz="4" w:space="0"/>
+              <w:right w:val="single" w:color="000001" w:sz="4" w:space="0"/>
             </w:tcBorders>
             <w:shd w:val="clear" w:color="auto" w:fill="auto"/>
             <w:tcMar>
@@ -5351,10 +5475,10 @@
           <w:tcPr>
             <w:tcW w:w="9212" w:type="dxa"/>
             <w:tcBorders>
-              <w:top w:val="single" w:sz="4" w:space="0" w:color="000001"/>
-              <w:left w:val="single" w:sz="4" w:space="0" w:color="000001"/>
-              <w:bottom w:val="single" w:sz="4" w:space="0" w:color="000001"/>
-              <w:right w:val="single" w:sz="4" w:space="0" w:color="000001"/>
+              <w:top w:val="single" w:color="000001" w:sz="4" w:space="0"/>
+              <w:left w:val="single" w:color="000001" w:sz="4" w:space="0"/>
+              <w:bottom w:val="single" w:color="000001" w:sz="4" w:space="0"/>
+              <w:right w:val="single" w:color="000001" w:sz="4" w:space="0"/>
             </w:tcBorders>
             <w:shd w:val="clear" w:color="auto" w:fill="auto"/>
             <w:tcMar>
@@ -5394,10 +5518,10 @@
           <w:tcPr>
             <w:tcW w:w="9212" w:type="dxa"/>
             <w:tcBorders>
-              <w:top w:val="single" w:sz="4" w:space="0" w:color="000001"/>
-              <w:left w:val="single" w:sz="4" w:space="0" w:color="000001"/>
-              <w:bottom w:val="single" w:sz="4" w:space="0" w:color="000001"/>
-              <w:right w:val="single" w:sz="4" w:space="0" w:color="000001"/>
+              <w:top w:val="single" w:color="000001" w:sz="4" w:space="0"/>
+              <w:left w:val="single" w:color="000001" w:sz="4" w:space="0"/>
+              <w:bottom w:val="single" w:color="000001" w:sz="4" w:space="0"/>
+              <w:right w:val="single" w:color="000001" w:sz="4" w:space="0"/>
             </w:tcBorders>
             <w:shd w:val="clear" w:color="auto" w:fill="auto"/>
             <w:tcMar>
@@ -5433,10 +5557,10 @@
           <w:tcPr>
             <w:tcW w:w="9212" w:type="dxa"/>
             <w:tcBorders>
-              <w:top w:val="single" w:sz="4" w:space="0" w:color="000001"/>
-              <w:left w:val="single" w:sz="4" w:space="0" w:color="000001"/>
-              <w:bottom w:val="single" w:sz="4" w:space="0" w:color="000001"/>
-              <w:right w:val="single" w:sz="4" w:space="0" w:color="000001"/>
+              <w:top w:val="single" w:color="000001" w:sz="4" w:space="0"/>
+              <w:left w:val="single" w:color="000001" w:sz="4" w:space="0"/>
+              <w:bottom w:val="single" w:color="000001" w:sz="4" w:space="0"/>
+              <w:right w:val="single" w:color="000001" w:sz="4" w:space="0"/>
             </w:tcBorders>
             <w:shd w:val="clear" w:color="auto" w:fill="auto"/>
             <w:tcMar>
@@ -5525,10 +5649,10 @@
           <w:tcPr>
             <w:tcW w:w="9212" w:type="dxa"/>
             <w:tcBorders>
-              <w:top w:val="single" w:sz="4" w:space="0" w:color="000001"/>
-              <w:left w:val="single" w:sz="4" w:space="0" w:color="000001"/>
-              <w:bottom w:val="single" w:sz="4" w:space="0" w:color="000001"/>
-              <w:right w:val="single" w:sz="4" w:space="0" w:color="000001"/>
+              <w:top w:val="single" w:color="000001" w:sz="4" w:space="0"/>
+              <w:left w:val="single" w:color="000001" w:sz="4" w:space="0"/>
+              <w:bottom w:val="single" w:color="000001" w:sz="4" w:space="0"/>
+              <w:right w:val="single" w:color="000001" w:sz="4" w:space="0"/>
             </w:tcBorders>
             <w:shd w:val="clear" w:color="auto" w:fill="auto"/>
             <w:tcMar>
@@ -5562,10 +5686,10 @@
           <w:tcPr>
             <w:tcW w:w="9212" w:type="dxa"/>
             <w:tcBorders>
-              <w:top w:val="single" w:sz="4" w:space="0" w:color="000001"/>
-              <w:left w:val="single" w:sz="4" w:space="0" w:color="000001"/>
-              <w:bottom w:val="single" w:sz="4" w:space="0" w:color="000001"/>
-              <w:right w:val="single" w:sz="4" w:space="0" w:color="000001"/>
+              <w:top w:val="single" w:color="000001" w:sz="4" w:space="0"/>
+              <w:left w:val="single" w:color="000001" w:sz="4" w:space="0"/>
+              <w:bottom w:val="single" w:color="000001" w:sz="4" w:space="0"/>
+              <w:right w:val="single" w:color="000001" w:sz="4" w:space="0"/>
             </w:tcBorders>
             <w:shd w:val="clear" w:color="auto" w:fill="auto"/>
             <w:tcMar>
@@ -5682,12 +5806,12 @@
           <w:lang w:val="pl-PL"/>
         </w:rPr>
       </w:pPr>
-      <w:bookmarkStart w:id="0" w:name="_GoBack"/>
+      <w:bookmarkStart w:name="_GoBack" w:id="0"/>
       <w:bookmarkEnd w:id="0"/>
     </w:p>
     <w:sectPr>
       <w:footerReference w:type="default" r:id="rId9"/>
-      <w:pgSz w:w="12240" w:h="15840"/>
+      <w:pgSz w:w="12240" w:h="15840" w:orient="portrait"/>
       <w:pgMar w:top="1134" w:right="1134" w:bottom="1304" w:left="1134" w:header="0" w:footer="567" w:gutter="0"/>
       <w:cols w:space="708"/>
       <w:formProt w:val="0"/>
@@ -5771,7 +5895,7 @@
       <w:pBdr>
         <w:top w:val="nil"/>
         <w:left w:val="nil"/>
-        <w:bottom w:val="double" w:sz="4" w:space="2" w:color="A6A6A6"/>
+        <w:bottom w:val="double" w:color="A6A6A6" w:sz="4" w:space="2"/>
         <w:right w:val="nil"/>
       </w:pBdr>
       <w:jc w:val="left"/>
@@ -5787,6 +5911,174 @@
 
 <file path=word/numbering.xml><?xml version="1.0" encoding="utf-8"?>
 <w:numbering xmlns:wpc="http://schemas.microsoft.com/office/word/2010/wordprocessingCanvas" xmlns:mc="http://schemas.openxmlformats.org/markup-compatibility/2006" xmlns:o="urn:schemas-microsoft-com:office:office" xmlns:r="http://schemas.openxmlformats.org/officeDocument/2006/relationships" xmlns:m="http://schemas.openxmlformats.org/officeDocument/2006/math" xmlns:v="urn:schemas-microsoft-com:vml" xmlns:wp14="http://schemas.microsoft.com/office/word/2010/wordprocessingDrawing" xmlns:wp="http://schemas.openxmlformats.org/drawingml/2006/wordprocessingDrawing" xmlns:w10="urn:schemas-microsoft-com:office:word" xmlns:w="http://schemas.openxmlformats.org/wordprocessingml/2006/main" xmlns:w14="http://schemas.microsoft.com/office/word/2010/wordml" xmlns:w15="http://schemas.microsoft.com/office/word/2012/wordml" xmlns:wpg="http://schemas.microsoft.com/office/word/2010/wordprocessingGroup" xmlns:wpi="http://schemas.microsoft.com/office/word/2010/wordprocessingInk" xmlns:wne="http://schemas.microsoft.com/office/word/2006/wordml" xmlns:wps="http://schemas.microsoft.com/office/word/2010/wordprocessingShape" mc:Ignorable="w14 w15 wp14">
+  <w:abstractNum xmlns:w="http://schemas.openxmlformats.org/wordprocessingml/2006/main" w:abstractNumId="23">
+    <w:multiLevelType xmlns:w="http://schemas.openxmlformats.org/wordprocessingml/2006/main" w:val="hybridMultilevel"/>
+    <w:lvl xmlns:w="http://schemas.openxmlformats.org/wordprocessingml/2006/main" w:ilvl="0">
+      <w:start w:val="1"/>
+      <w:numFmt w:val="decimal"/>
+      <w:lvlText w:val="%1."/>
+      <w:lvlJc w:val="left"/>
+      <w:pPr>
+        <w:ind w:left="720" w:hanging="360"/>
+      </w:pPr>
+    </w:lvl>
+    <w:lvl xmlns:w="http://schemas.openxmlformats.org/wordprocessingml/2006/main" w:ilvl="1">
+      <w:start w:val="1"/>
+      <w:numFmt w:val="lowerLetter"/>
+      <w:lvlText w:val="%2."/>
+      <w:lvlJc w:val="left"/>
+      <w:pPr>
+        <w:ind w:left="1440" w:hanging="360"/>
+      </w:pPr>
+    </w:lvl>
+    <w:lvl xmlns:w="http://schemas.openxmlformats.org/wordprocessingml/2006/main" w:ilvl="2">
+      <w:start w:val="1"/>
+      <w:numFmt w:val="lowerRoman"/>
+      <w:lvlText w:val="%3."/>
+      <w:lvlJc w:val="right"/>
+      <w:pPr>
+        <w:ind w:left="2160" w:hanging="180"/>
+      </w:pPr>
+    </w:lvl>
+    <w:lvl xmlns:w="http://schemas.openxmlformats.org/wordprocessingml/2006/main" w:ilvl="3">
+      <w:start w:val="1"/>
+      <w:numFmt w:val="decimal"/>
+      <w:lvlText w:val="%4."/>
+      <w:lvlJc w:val="left"/>
+      <w:pPr>
+        <w:ind w:left="2880" w:hanging="360"/>
+      </w:pPr>
+    </w:lvl>
+    <w:lvl xmlns:w="http://schemas.openxmlformats.org/wordprocessingml/2006/main" w:ilvl="4">
+      <w:start w:val="1"/>
+      <w:numFmt w:val="lowerLetter"/>
+      <w:lvlText w:val="%5."/>
+      <w:lvlJc w:val="left"/>
+      <w:pPr>
+        <w:ind w:left="3600" w:hanging="360"/>
+      </w:pPr>
+    </w:lvl>
+    <w:lvl xmlns:w="http://schemas.openxmlformats.org/wordprocessingml/2006/main" w:ilvl="5">
+      <w:start w:val="1"/>
+      <w:numFmt w:val="lowerRoman"/>
+      <w:lvlText w:val="%6."/>
+      <w:lvlJc w:val="right"/>
+      <w:pPr>
+        <w:ind w:left="4320" w:hanging="180"/>
+      </w:pPr>
+    </w:lvl>
+    <w:lvl xmlns:w="http://schemas.openxmlformats.org/wordprocessingml/2006/main" w:ilvl="6">
+      <w:start w:val="1"/>
+      <w:numFmt w:val="decimal"/>
+      <w:lvlText w:val="%7."/>
+      <w:lvlJc w:val="left"/>
+      <w:pPr>
+        <w:ind w:left="5040" w:hanging="360"/>
+      </w:pPr>
+    </w:lvl>
+    <w:lvl xmlns:w="http://schemas.openxmlformats.org/wordprocessingml/2006/main" w:ilvl="7">
+      <w:start w:val="1"/>
+      <w:numFmt w:val="lowerLetter"/>
+      <w:lvlText w:val="%8."/>
+      <w:lvlJc w:val="left"/>
+      <w:pPr>
+        <w:ind w:left="5760" w:hanging="360"/>
+      </w:pPr>
+    </w:lvl>
+    <w:lvl xmlns:w="http://schemas.openxmlformats.org/wordprocessingml/2006/main" w:ilvl="8">
+      <w:start w:val="1"/>
+      <w:numFmt w:val="lowerRoman"/>
+      <w:lvlText w:val="%9."/>
+      <w:lvlJc w:val="right"/>
+      <w:pPr>
+        <w:ind w:left="6480" w:hanging="180"/>
+      </w:pPr>
+    </w:lvl>
+  </w:abstractNum>
+  <w:abstractNum xmlns:w="http://schemas.openxmlformats.org/wordprocessingml/2006/main" w:abstractNumId="22">
+    <w:multiLevelType xmlns:w="http://schemas.openxmlformats.org/wordprocessingml/2006/main" w:val="hybridMultilevel"/>
+    <w:lvl xmlns:w="http://schemas.openxmlformats.org/wordprocessingml/2006/main" w:ilvl="0">
+      <w:start w:val="1"/>
+      <w:numFmt w:val="decimal"/>
+      <w:lvlText w:val="%1."/>
+      <w:lvlJc w:val="left"/>
+      <w:pPr>
+        <w:ind w:left="720" w:hanging="360"/>
+      </w:pPr>
+    </w:lvl>
+    <w:lvl xmlns:w="http://schemas.openxmlformats.org/wordprocessingml/2006/main" w:ilvl="1">
+      <w:start w:val="1"/>
+      <w:numFmt w:val="lowerLetter"/>
+      <w:lvlText w:val="%2."/>
+      <w:lvlJc w:val="left"/>
+      <w:pPr>
+        <w:ind w:left="1440" w:hanging="360"/>
+      </w:pPr>
+    </w:lvl>
+    <w:lvl xmlns:w="http://schemas.openxmlformats.org/wordprocessingml/2006/main" w:ilvl="2">
+      <w:start w:val="1"/>
+      <w:numFmt w:val="lowerRoman"/>
+      <w:lvlText w:val="%3."/>
+      <w:lvlJc w:val="right"/>
+      <w:pPr>
+        <w:ind w:left="2160" w:hanging="180"/>
+      </w:pPr>
+    </w:lvl>
+    <w:lvl xmlns:w="http://schemas.openxmlformats.org/wordprocessingml/2006/main" w:ilvl="3">
+      <w:start w:val="1"/>
+      <w:numFmt w:val="decimal"/>
+      <w:lvlText w:val="%4."/>
+      <w:lvlJc w:val="left"/>
+      <w:pPr>
+        <w:ind w:left="2880" w:hanging="360"/>
+      </w:pPr>
+    </w:lvl>
+    <w:lvl xmlns:w="http://schemas.openxmlformats.org/wordprocessingml/2006/main" w:ilvl="4">
+      <w:start w:val="1"/>
+      <w:numFmt w:val="lowerLetter"/>
+      <w:lvlText w:val="%5."/>
+      <w:lvlJc w:val="left"/>
+      <w:pPr>
+        <w:ind w:left="3600" w:hanging="360"/>
+      </w:pPr>
+    </w:lvl>
+    <w:lvl xmlns:w="http://schemas.openxmlformats.org/wordprocessingml/2006/main" w:ilvl="5">
+      <w:start w:val="1"/>
+      <w:numFmt w:val="lowerRoman"/>
+      <w:lvlText w:val="%6."/>
+      <w:lvlJc w:val="right"/>
+      <w:pPr>
+        <w:ind w:left="4320" w:hanging="180"/>
+      </w:pPr>
+    </w:lvl>
+    <w:lvl xmlns:w="http://schemas.openxmlformats.org/wordprocessingml/2006/main" w:ilvl="6">
+      <w:start w:val="1"/>
+      <w:numFmt w:val="decimal"/>
+      <w:lvlText w:val="%7."/>
+      <w:lvlJc w:val="left"/>
+      <w:pPr>
+        <w:ind w:left="5040" w:hanging="360"/>
+      </w:pPr>
+    </w:lvl>
+    <w:lvl xmlns:w="http://schemas.openxmlformats.org/wordprocessingml/2006/main" w:ilvl="7">
+      <w:start w:val="1"/>
+      <w:numFmt w:val="lowerLetter"/>
+      <w:lvlText w:val="%8."/>
+      <w:lvlJc w:val="left"/>
+      <w:pPr>
+        <w:ind w:left="5760" w:hanging="360"/>
+      </w:pPr>
+    </w:lvl>
+    <w:lvl xmlns:w="http://schemas.openxmlformats.org/wordprocessingml/2006/main" w:ilvl="8">
+      <w:start w:val="1"/>
+      <w:numFmt w:val="lowerRoman"/>
+      <w:lvlText w:val="%9."/>
+      <w:lvlJc w:val="right"/>
+      <w:pPr>
+        <w:ind w:left="6480" w:hanging="180"/>
+      </w:pPr>
+    </w:lvl>
+  </w:abstractNum>
   <w:abstractNum w:abstractNumId="0">
     <w:nsid w:val="017F0874"/>
     <w:multiLevelType w:val="multilevel"/>
@@ -7879,6 +8171,12 @@
       </w:pPr>
     </w:lvl>
   </w:abstractNum>
+  <w:num w:numId="24">
+    <w:abstractNumId w:val="23"/>
+  </w:num>
+  <w:num w:numId="23">
+    <w:abstractNumId w:val="22"/>
+  </w:num>
   <w:num w:numId="1">
     <w:abstractNumId w:val="17"/>
   </w:num>
@@ -7949,11 +8247,11 @@
 </file>
 
 <file path=word/styles.xml><?xml version="1.0" encoding="utf-8"?>
-<w:styles xmlns:mc="http://schemas.openxmlformats.org/markup-compatibility/2006" xmlns:r="http://schemas.openxmlformats.org/officeDocument/2006/relationships" xmlns:w="http://schemas.openxmlformats.org/wordprocessingml/2006/main" xmlns:w14="http://schemas.microsoft.com/office/word/2010/wordml" xmlns:w15="http://schemas.microsoft.com/office/word/2012/wordml" mc:Ignorable="w14 w15">
+<w:styles xmlns:wp14="http://schemas.microsoft.com/office/word/2010/wordprocessingDrawing" xmlns:mc="http://schemas.openxmlformats.org/markup-compatibility/2006" xmlns:r="http://schemas.openxmlformats.org/officeDocument/2006/relationships" xmlns:w="http://schemas.openxmlformats.org/wordprocessingml/2006/main" xmlns:w14="http://schemas.microsoft.com/office/word/2010/wordml" xmlns:w15="http://schemas.microsoft.com/office/word/2012/wordml" mc:Ignorable="w14 w15 wp14">
   <w:docDefaults>
     <w:rPrDefault>
       <w:rPr>
-        <w:rFonts w:ascii="Times New Roman" w:eastAsia="Times New Roman" w:hAnsi="Times New Roman" w:cs="Times New Roman"/>
+        <w:rFonts w:ascii="Times New Roman" w:hAnsi="Times New Roman" w:eastAsia="Times New Roman" w:cs="Times New Roman"/>
         <w:lang w:val="en-US" w:eastAsia="pl-PL" w:bidi="ar-SA"/>
       </w:rPr>
     </w:rPrDefault>
@@ -8306,7 +8604,7 @@
     <w:lsdException w:name="List Table 6 Colorful Accent 6" w:uiPriority="51"/>
     <w:lsdException w:name="List Table 7 Colorful Accent 6" w:uiPriority="52"/>
   </w:latentStyles>
-  <w:style w:type="paragraph" w:default="1" w:styleId="Normalny">
+  <w:style w:type="paragraph" w:styleId="Normalny" w:default="1">
     <w:name w:val="Normal"/>
     <w:qFormat/>
     <w:rsid w:val="007953C5"/>
@@ -8316,7 +8614,7 @@
       <w:jc w:val="both"/>
     </w:pPr>
     <w:rPr>
-      <w:rFonts w:ascii="Calibri" w:eastAsia="SimSun" w:hAnsi="Calibri" w:cs="Lucida Sans"/>
+      <w:rFonts w:ascii="Calibri" w:hAnsi="Calibri" w:eastAsia="SimSun" w:cs="Lucida Sans"/>
       <w:sz w:val="22"/>
       <w:szCs w:val="24"/>
       <w:lang w:eastAsia="hi-IN" w:bidi="hi-IN"/>
@@ -8344,13 +8642,13 @@
       <w:szCs w:val="32"/>
     </w:rPr>
   </w:style>
-  <w:style w:type="character" w:default="1" w:styleId="Domylnaczcionkaakapitu">
+  <w:style w:type="character" w:styleId="Domylnaczcionkaakapitu" w:default="1">
     <w:name w:val="Default Paragraph Font"/>
     <w:uiPriority w:val="1"/>
     <w:semiHidden/>
     <w:unhideWhenUsed/>
   </w:style>
-  <w:style w:type="table" w:default="1" w:styleId="Standardowy">
+  <w:style w:type="table" w:styleId="Standardowy" w:default="1">
     <w:name w:val="Normal Table"/>
     <w:uiPriority w:val="99"/>
     <w:semiHidden/>
@@ -8365,31 +8663,31 @@
       </w:tblCellMar>
     </w:tblPr>
   </w:style>
-  <w:style w:type="numbering" w:default="1" w:styleId="Bezlisty">
+  <w:style w:type="numbering" w:styleId="Bezlisty" w:default="1">
     <w:name w:val="No List"/>
     <w:uiPriority w:val="99"/>
     <w:semiHidden/>
     <w:unhideWhenUsed/>
   </w:style>
-  <w:style w:type="character" w:customStyle="1" w:styleId="Bullets">
+  <w:style w:type="character" w:styleId="Bullets" w:customStyle="1">
     <w:name w:val="Bullets"/>
     <w:rsid w:val="0024358D"/>
     <w:rPr>
-      <w:rFonts w:ascii="OpenSymbol" w:eastAsia="OpenSymbol" w:hAnsi="OpenSymbol" w:cs="OpenSymbol"/>
+      <w:rFonts w:ascii="OpenSymbol" w:hAnsi="OpenSymbol" w:eastAsia="OpenSymbol" w:cs="OpenSymbol"/>
     </w:rPr>
   </w:style>
-  <w:style w:type="character" w:customStyle="1" w:styleId="NumberingSymbols">
+  <w:style w:type="character" w:styleId="NumberingSymbols" w:customStyle="1">
     <w:name w:val="Numbering Symbols"/>
     <w:rsid w:val="0024358D"/>
   </w:style>
-  <w:style w:type="character" w:customStyle="1" w:styleId="StopkaZnak">
+  <w:style w:type="character" w:styleId="StopkaZnak" w:customStyle="1">
     <w:name w:val="Stopka Znak"/>
     <w:basedOn w:val="Domylnaczcionkaakapitu"/>
     <w:link w:val="Stopka"/>
     <w:uiPriority w:val="99"/>
     <w:rsid w:val="00CE2340"/>
     <w:rPr>
-      <w:rFonts w:ascii="Calibri" w:eastAsia="SimSun" w:hAnsi="Calibri" w:cs="Lucida Sans"/>
+      <w:rFonts w:ascii="Calibri" w:hAnsi="Calibri" w:eastAsia="SimSun" w:cs="Lucida Sans"/>
       <w:sz w:val="24"/>
       <w:szCs w:val="24"/>
       <w:lang w:val="pl-PL" w:eastAsia="hi-IN" w:bidi="hi-IN"/>
@@ -8400,50 +8698,50 @@
     <w:basedOn w:val="Domylnaczcionkaakapitu"/>
     <w:rsid w:val="003176A3"/>
   </w:style>
-  <w:style w:type="character" w:customStyle="1" w:styleId="TekstdymkaZnak">
+  <w:style w:type="character" w:styleId="TekstdymkaZnak" w:customStyle="1">
     <w:name w:val="Tekst dymka Znak"/>
     <w:basedOn w:val="Domylnaczcionkaakapitu"/>
     <w:link w:val="Tekstdymka"/>
     <w:rsid w:val="006F7661"/>
     <w:rPr>
-      <w:rFonts w:ascii="Lucida Grande" w:eastAsia="SimSun" w:hAnsi="Lucida Grande" w:cs="Lucida Grande"/>
+      <w:rFonts w:ascii="Lucida Grande" w:hAnsi="Lucida Grande" w:eastAsia="SimSun" w:cs="Lucida Grande"/>
       <w:sz w:val="18"/>
       <w:szCs w:val="18"/>
       <w:lang w:val="pl-PL" w:eastAsia="hi-IN" w:bidi="hi-IN"/>
     </w:rPr>
   </w:style>
-  <w:style w:type="character" w:customStyle="1" w:styleId="ListLabel1">
+  <w:style w:type="character" w:styleId="ListLabel1" w:customStyle="1">
     <w:name w:val="ListLabel 1"/>
     <w:rPr>
       <w:rFonts w:cs="Arial Unicode MS"/>
     </w:rPr>
   </w:style>
-  <w:style w:type="character" w:customStyle="1" w:styleId="ListLabel2">
+  <w:style w:type="character" w:styleId="ListLabel2" w:customStyle="1">
     <w:name w:val="ListLabel 2"/>
     <w:rPr>
       <w:rFonts w:eastAsia="Arial Unicode MS" w:cs="Arial Unicode MS"/>
     </w:rPr>
   </w:style>
-  <w:style w:type="character" w:customStyle="1" w:styleId="ListLabel3">
+  <w:style w:type="character" w:styleId="ListLabel3" w:customStyle="1">
     <w:name w:val="ListLabel 3"/>
     <w:rPr>
       <w:rFonts w:eastAsia="SimSun" w:cs="Lucida Sans"/>
     </w:rPr>
   </w:style>
-  <w:style w:type="character" w:customStyle="1" w:styleId="ListLabel4">
+  <w:style w:type="character" w:styleId="ListLabel4" w:customStyle="1">
     <w:name w:val="ListLabel 4"/>
     <w:rPr>
       <w:rFonts w:cs="Courier New"/>
     </w:rPr>
   </w:style>
-  <w:style w:type="character" w:customStyle="1" w:styleId="ListLabel5">
+  <w:style w:type="character" w:styleId="ListLabel5" w:customStyle="1">
     <w:name w:val="ListLabel 5"/>
     <w:rPr>
       <w:b w:val="0"/>
       <w:i w:val="0"/>
     </w:rPr>
   </w:style>
-  <w:style w:type="paragraph" w:customStyle="1" w:styleId="Heading">
+  <w:style w:type="paragraph" w:styleId="Heading" w:customStyle="1">
     <w:name w:val="Heading"/>
     <w:basedOn w:val="Normalny"/>
     <w:next w:val="TextBody"/>
@@ -8453,12 +8751,12 @@
       <w:spacing w:before="240" w:after="120"/>
     </w:pPr>
     <w:rPr>
-      <w:rFonts w:ascii="Arial" w:eastAsia="Droid Sans Fallback" w:hAnsi="Arial" w:cs="FreeSans"/>
+      <w:rFonts w:ascii="Arial" w:hAnsi="Arial" w:eastAsia="Droid Sans Fallback" w:cs="FreeSans"/>
       <w:sz w:val="28"/>
       <w:szCs w:val="28"/>
     </w:rPr>
   </w:style>
-  <w:style w:type="paragraph" w:customStyle="1" w:styleId="TextBody">
+  <w:style w:type="paragraph" w:styleId="TextBody" w:customStyle="1">
     <w:name w:val="Text Body"/>
     <w:basedOn w:val="Normalny"/>
     <w:rsid w:val="0024358D"/>
@@ -8489,7 +8787,7 @@
       <w:sz w:val="24"/>
     </w:rPr>
   </w:style>
-  <w:style w:type="paragraph" w:customStyle="1" w:styleId="Index">
+  <w:style w:type="paragraph" w:styleId="Index" w:customStyle="1">
     <w:name w:val="Index"/>
     <w:basedOn w:val="Normalny"/>
     <w:rsid w:val="0024358D"/>
@@ -8512,7 +8810,7 @@
       </w:tabs>
     </w:pPr>
   </w:style>
-  <w:style w:type="paragraph" w:customStyle="1" w:styleId="HorizontalLine">
+  <w:style w:type="paragraph" w:styleId="HorizontalLine" w:customStyle="1">
     <w:name w:val="Horizontal Line"/>
     <w:basedOn w:val="Normalny"/>
     <w:rsid w:val="0024358D"/>
@@ -8521,7 +8819,7 @@
       <w:pBdr>
         <w:top w:val="nil"/>
         <w:left w:val="nil"/>
-        <w:bottom w:val="double" w:sz="2" w:space="0" w:color="808080"/>
+        <w:bottom w:val="double" w:color="808080" w:sz="2" w:space="0"/>
         <w:right w:val="nil"/>
       </w:pBdr>
       <w:spacing w:after="283"/>
@@ -8531,7 +8829,7 @@
       <w:szCs w:val="12"/>
     </w:rPr>
   </w:style>
-  <w:style w:type="paragraph" w:customStyle="1" w:styleId="DocumentTitle">
+  <w:style w:type="paragraph" w:styleId="DocumentTitle" w:customStyle="1">
     <w:name w:val="DocumentTitle"/>
     <w:basedOn w:val="Normalny"/>
     <w:rsid w:val="0024358D"/>
@@ -8545,17 +8843,17 @@
       <w:szCs w:val="56"/>
     </w:rPr>
   </w:style>
-  <w:style w:type="paragraph" w:customStyle="1" w:styleId="ProjectTitle">
+  <w:style w:type="paragraph" w:styleId="ProjectTitle" w:customStyle="1">
     <w:name w:val="ProjectTitle"/>
     <w:basedOn w:val="DocumentTitle"/>
     <w:rsid w:val="0024358D"/>
   </w:style>
-  <w:style w:type="paragraph" w:customStyle="1" w:styleId="Comment">
+  <w:style w:type="paragraph" w:styleId="Comment" w:customStyle="1">
     <w:name w:val="Comment"/>
     <w:basedOn w:val="Normalny"/>
     <w:rsid w:val="0024358D"/>
   </w:style>
-  <w:style w:type="paragraph" w:customStyle="1" w:styleId="TableContents">
+  <w:style w:type="paragraph" w:styleId="TableContents" w:customStyle="1">
     <w:name w:val="Table Contents"/>
     <w:basedOn w:val="Normalny"/>
     <w:rsid w:val="0024358D"/>
@@ -8563,7 +8861,7 @@
       <w:suppressLineNumbers/>
     </w:pPr>
   </w:style>
-  <w:style w:type="paragraph" w:customStyle="1" w:styleId="TableHeading">
+  <w:style w:type="paragraph" w:styleId="TableHeading" w:customStyle="1">
     <w:name w:val="Table Heading"/>
     <w:basedOn w:val="TableContents"/>
     <w:rsid w:val="0024358D"/>
@@ -8600,7 +8898,7 @@
       <w:szCs w:val="18"/>
     </w:rPr>
   </w:style>
-  <w:style w:type="paragraph" w:customStyle="1" w:styleId="Komentarz">
+  <w:style w:type="paragraph" w:styleId="Komentarz" w:customStyle="1">
     <w:name w:val="Komentarz"/>
     <w:basedOn w:val="Normalny"/>
     <w:qFormat/>
@@ -8639,19 +8937,19 @@
     <w:uiPriority w:val="59"/>
     <w:rsid w:val="00C5580F"/>
     <w:rPr>
-      <w:rFonts w:asciiTheme="minorHAnsi" w:eastAsiaTheme="minorHAnsi" w:hAnsiTheme="minorHAnsi" w:cstheme="minorBidi"/>
+      <w:rFonts w:asciiTheme="minorHAnsi" w:hAnsiTheme="minorHAnsi" w:eastAsiaTheme="minorHAnsi" w:cstheme="minorBidi"/>
       <w:sz w:val="22"/>
       <w:szCs w:val="22"/>
       <w:lang w:val="pl-PL" w:eastAsia="en-US"/>
     </w:rPr>
     <w:tblPr>
       <w:tblBorders>
-        <w:top w:val="single" w:sz="4" w:space="0" w:color="000000" w:themeColor="text1"/>
-        <w:left w:val="single" w:sz="4" w:space="0" w:color="000000" w:themeColor="text1"/>
-        <w:bottom w:val="single" w:sz="4" w:space="0" w:color="000000" w:themeColor="text1"/>
-        <w:right w:val="single" w:sz="4" w:space="0" w:color="000000" w:themeColor="text1"/>
-        <w:insideH w:val="single" w:sz="4" w:space="0" w:color="000000" w:themeColor="text1"/>
-        <w:insideV w:val="single" w:sz="4" w:space="0" w:color="000000" w:themeColor="text1"/>
+        <w:top w:val="single" w:color="000000" w:themeColor="text1" w:sz="4" w:space="0"/>
+        <w:left w:val="single" w:color="000000" w:themeColor="text1" w:sz="4" w:space="0"/>
+        <w:bottom w:val="single" w:color="000000" w:themeColor="text1" w:sz="4" w:space="0"/>
+        <w:right w:val="single" w:color="000000" w:themeColor="text1" w:sz="4" w:space="0"/>
+        <w:insideH w:val="single" w:color="000000" w:themeColor="text1" w:sz="4" w:space="0"/>
+        <w:insideV w:val="single" w:color="000000" w:themeColor="text1" w:sz="4" w:space="0"/>
       </w:tblBorders>
     </w:tblPr>
   </w:style>

</xml_diff>